<commit_message>
Added Activity Diagram for Application Layer
</commit_message>
<xml_diff>
--- a/Documentation/RDBMS Design Document.docx
+++ b/Documentation/RDBMS Design Document.docx
@@ -5597,7 +5597,7 @@
           <w:rFonts w:ascii="Times New Roman" w:hAnsi="Times New Roman" w:cs="Times New Roman"/>
           <w:noProof/>
         </w:rPr>
-        <w:instrText xml:space="preserve"> PAGEREF _Toc533786622 \h </w:instrText>
+        <w:instrText xml:space="preserve"> PAGEREF _Toc533882934 \h </w:instrText>
       </w:r>
       <w:r>
         <w:rPr>
@@ -5617,7 +5617,7 @@
           <w:rFonts w:ascii="Times New Roman" w:hAnsi="Times New Roman" w:cs="Times New Roman"/>
           <w:noProof/>
         </w:rPr>
-        <w:t>7</w:t>
+        <w:t>6</w:t>
       </w:r>
       <w:r>
         <w:rPr>
@@ -5665,7 +5665,7 @@
           <w:rFonts w:ascii="Times New Roman" w:hAnsi="Times New Roman" w:cs="Times New Roman"/>
           <w:noProof/>
         </w:rPr>
-        <w:instrText xml:space="preserve"> PAGEREF _Toc533786623 \h </w:instrText>
+        <w:instrText xml:space="preserve"> PAGEREF _Toc533882935 \h </w:instrText>
       </w:r>
       <w:r>
         <w:rPr>
@@ -5685,7 +5685,7 @@
           <w:rFonts w:ascii="Times New Roman" w:hAnsi="Times New Roman" w:cs="Times New Roman"/>
           <w:noProof/>
         </w:rPr>
-        <w:t>10</w:t>
+        <w:t>9</w:t>
       </w:r>
       <w:r>
         <w:rPr>
@@ -5733,7 +5733,7 @@
           <w:rFonts w:ascii="Times New Roman" w:hAnsi="Times New Roman" w:cs="Times New Roman"/>
           <w:noProof/>
         </w:rPr>
-        <w:instrText xml:space="preserve"> PAGEREF _Toc533786624 \h </w:instrText>
+        <w:instrText xml:space="preserve"> PAGEREF _Toc533882936 \h </w:instrText>
       </w:r>
       <w:r>
         <w:rPr>
@@ -5753,7 +5753,7 @@
           <w:rFonts w:ascii="Times New Roman" w:hAnsi="Times New Roman" w:cs="Times New Roman"/>
           <w:noProof/>
         </w:rPr>
-        <w:t>11</w:t>
+        <w:t>10</w:t>
       </w:r>
       <w:r>
         <w:rPr>
@@ -5780,7 +5780,7 @@
           <w:rFonts w:ascii="Times New Roman" w:hAnsi="Times New Roman" w:cs="Times New Roman"/>
           <w:noProof/>
         </w:rPr>
-        <w:t>System Activity Diagram</w:t>
+        <w:t>Application Layer Activity Diagram</w:t>
       </w:r>
       <w:r>
         <w:rPr>
@@ -5801,7 +5801,7 @@
           <w:rFonts w:ascii="Times New Roman" w:hAnsi="Times New Roman" w:cs="Times New Roman"/>
           <w:noProof/>
         </w:rPr>
-        <w:instrText xml:space="preserve"> PAGEREF _Toc533786625 \h </w:instrText>
+        <w:instrText xml:space="preserve"> PAGEREF _Toc533882937 \h </w:instrText>
       </w:r>
       <w:r>
         <w:rPr>
@@ -5821,7 +5821,7 @@
           <w:rFonts w:ascii="Times New Roman" w:hAnsi="Times New Roman" w:cs="Times New Roman"/>
           <w:noProof/>
         </w:rPr>
-        <w:t>12</w:t>
+        <w:t>11</w:t>
       </w:r>
       <w:r>
         <w:rPr>
@@ -5848,7 +5848,7 @@
           <w:rFonts w:ascii="Times New Roman" w:hAnsi="Times New Roman" w:cs="Times New Roman"/>
           <w:noProof/>
         </w:rPr>
-        <w:t>Table 3</w:t>
+        <w:t>System Schema Design Model</w:t>
       </w:r>
       <w:r>
         <w:rPr>
@@ -5869,7 +5869,7 @@
           <w:rFonts w:ascii="Times New Roman" w:hAnsi="Times New Roman" w:cs="Times New Roman"/>
           <w:noProof/>
         </w:rPr>
-        <w:instrText xml:space="preserve"> PAGEREF _Toc533786626 \h </w:instrText>
+        <w:instrText xml:space="preserve"> PAGEREF _Toc533882938 \h </w:instrText>
       </w:r>
       <w:r>
         <w:rPr>
@@ -5889,7 +5889,7 @@
           <w:rFonts w:ascii="Times New Roman" w:hAnsi="Times New Roman" w:cs="Times New Roman"/>
           <w:noProof/>
         </w:rPr>
-        <w:t>25</w:t>
+        <w:t>34</w:t>
       </w:r>
       <w:r>
         <w:rPr>
@@ -5916,7 +5916,7 @@
           <w:rFonts w:ascii="Times New Roman" w:hAnsi="Times New Roman" w:cs="Times New Roman"/>
           <w:noProof/>
         </w:rPr>
-        <w:t>System Schema Design Model</w:t>
+        <w:t>Administration Model</w:t>
       </w:r>
       <w:r>
         <w:rPr>
@@ -5937,7 +5937,7 @@
           <w:rFonts w:ascii="Times New Roman" w:hAnsi="Times New Roman" w:cs="Times New Roman"/>
           <w:noProof/>
         </w:rPr>
-        <w:instrText xml:space="preserve"> PAGEREF _Toc533786627 \h </w:instrText>
+        <w:instrText xml:space="preserve"> PAGEREF _Toc533882939 \h </w:instrText>
       </w:r>
       <w:r>
         <w:rPr>
@@ -5984,7 +5984,7 @@
           <w:rFonts w:ascii="Times New Roman" w:hAnsi="Times New Roman" w:cs="Times New Roman"/>
           <w:noProof/>
         </w:rPr>
-        <w:t>Administration Model</w:t>
+        <w:t>Patient Model</w:t>
       </w:r>
       <w:r>
         <w:rPr>
@@ -6005,7 +6005,7 @@
           <w:rFonts w:ascii="Times New Roman" w:hAnsi="Times New Roman" w:cs="Times New Roman"/>
           <w:noProof/>
         </w:rPr>
-        <w:instrText xml:space="preserve"> PAGEREF _Toc533786628 \h </w:instrText>
+        <w:instrText xml:space="preserve"> PAGEREF _Toc533882940 \h </w:instrText>
       </w:r>
       <w:r>
         <w:rPr>
@@ -6052,13 +6052,22 @@
           <w:rFonts w:ascii="Times New Roman" w:hAnsi="Times New Roman" w:cs="Times New Roman"/>
           <w:noProof/>
         </w:rPr>
-        <w:t>Patient Model</w:t>
-      </w:r>
+        <w:t xml:space="preserve">Software </w:t>
+      </w:r>
+      <w:bookmarkStart w:id="0" w:name="_GoBack"/>
+      <w:bookmarkEnd w:id="0"/>
       <w:r>
         <w:rPr>
           <w:rFonts w:ascii="Times New Roman" w:hAnsi="Times New Roman" w:cs="Times New Roman"/>
           <w:noProof/>
         </w:rPr>
+        <w:t>Activity Diagram</w:t>
+      </w:r>
+      <w:r>
+        <w:rPr>
+          <w:rFonts w:ascii="Times New Roman" w:hAnsi="Times New Roman" w:cs="Times New Roman"/>
+          <w:noProof/>
+        </w:rPr>
         <w:tab/>
       </w:r>
       <w:r>
@@ -6073,7 +6082,7 @@
           <w:rFonts w:ascii="Times New Roman" w:hAnsi="Times New Roman" w:cs="Times New Roman"/>
           <w:noProof/>
         </w:rPr>
-        <w:instrText xml:space="preserve"> PAGEREF _Toc533786629 \h </w:instrText>
+        <w:instrText xml:space="preserve"> PAGEREF _Toc533882941 \h </w:instrText>
       </w:r>
       <w:r>
         <w:rPr>
@@ -6093,7 +6102,7 @@
           <w:rFonts w:ascii="Times New Roman" w:hAnsi="Times New Roman" w:cs="Times New Roman"/>
           <w:noProof/>
         </w:rPr>
-        <w:t>37</w:t>
+        <w:t>39</w:t>
       </w:r>
       <w:r>
         <w:rPr>
@@ -6124,9 +6133,7 @@
         <w:lastRenderedPageBreak/>
         <w:fldChar w:fldCharType="end"/>
       </w:r>
-      <w:bookmarkStart w:id="0" w:name="_Toc533785139"/>
-      <w:bookmarkStart w:id="1" w:name="_GoBack"/>
-      <w:bookmarkEnd w:id="1"/>
+      <w:bookmarkStart w:id="1" w:name="_Toc533785139"/>
       <w:r>
         <w:rPr>
           <w:rStyle w:val="Heading1Char"/>
@@ -6143,7 +6150,7 @@
         </w:rPr>
         <w:t xml:space="preserve"> and Terms</w:t>
       </w:r>
-      <w:bookmarkEnd w:id="0"/>
+      <w:bookmarkEnd w:id="1"/>
     </w:p>
     <w:p>
       <w:pPr>
@@ -8321,7 +8328,7 @@
         <w:pStyle w:val="Caption"/>
       </w:pPr>
       <w:bookmarkStart w:id="3" w:name="_Toc533785141"/>
-      <w:bookmarkStart w:id="4" w:name="_Toc533786622"/>
+      <w:bookmarkStart w:id="4" w:name="_Toc533882934"/>
       <w:r>
         <w:t>Revisions</w:t>
       </w:r>
@@ -10094,7 +10101,7 @@
           <w:rFonts w:ascii="Times New Roman" w:hAnsi="Times New Roman" w:cs="Times New Roman"/>
         </w:rPr>
       </w:pPr>
-      <w:bookmarkStart w:id="12" w:name="_Toc533786623"/>
+      <w:bookmarkStart w:id="12" w:name="_Toc533882935"/>
       <w:r>
         <w:t>Tools</w:t>
       </w:r>
@@ -10396,7 +10403,7 @@
           <w:rFonts w:ascii="Times New Roman" w:hAnsi="Times New Roman" w:cs="Times New Roman"/>
         </w:rPr>
       </w:pPr>
-      <w:bookmarkStart w:id="15" w:name="_Toc533786624"/>
+      <w:bookmarkStart w:id="15" w:name="_Toc533882936"/>
       <w:r>
         <w:t>System Context Diagram</w:t>
       </w:r>
@@ -10496,8 +10503,8 @@
         </w:rPr>
         <w:lastRenderedPageBreak/>
         <w:drawing>
-          <wp:inline distT="0" distB="0" distL="0" distR="0" wp14:anchorId="03A37E20" wp14:editId="28229F4C">
-            <wp:extent cx="5943600" cy="7230745"/>
+          <wp:inline distT="0" distB="0" distL="0" distR="0" wp14:anchorId="03A37E20" wp14:editId="3091603D">
+            <wp:extent cx="4445655" cy="7230745"/>
             <wp:effectExtent l="0" t="0" r="0" b="8255"/>
             <wp:docPr id="6" name="Picture 6"/>
             <wp:cNvGraphicFramePr>
@@ -10525,7 +10532,7 @@
                   <pic:spPr>
                     <a:xfrm>
                       <a:off x="0" y="0"/>
-                      <a:ext cx="5943600" cy="7230745"/>
+                      <a:ext cx="4445655" cy="7230745"/>
                     </a:xfrm>
                     <a:prstGeom prst="rect">
                       <a:avLst/>
@@ -10544,9 +10551,12 @@
         <w:keepNext/>
       </w:pPr>
       <w:bookmarkStart w:id="17" w:name="_Toc533785152"/>
-      <w:bookmarkStart w:id="18" w:name="_Toc533786625"/>
-      <w:r>
-        <w:t>System Activity Diagram</w:t>
+      <w:bookmarkStart w:id="18" w:name="_Toc533882937"/>
+      <w:r>
+        <w:t>Application Layer Activity</w:t>
+      </w:r>
+      <w:r>
+        <w:t xml:space="preserve"> Diagram</w:t>
       </w:r>
       <w:bookmarkEnd w:id="18"/>
       <w:r>
@@ -13225,7 +13235,6 @@
           <w:rFonts w:cs="Times New Roman"/>
           <w:color w:val="auto"/>
         </w:rPr>
-        <w:lastRenderedPageBreak/>
         <w:t>(24) Chronic Health Conditions (CB)</w:t>
       </w:r>
     </w:p>
@@ -13288,6 +13297,7 @@
               <w:rPr>
                 <w:rFonts w:ascii="Times New Roman" w:hAnsi="Times New Roman" w:cs="Times New Roman"/>
               </w:rPr>
+              <w:lastRenderedPageBreak/>
               <w:t>Diabetes</w:t>
             </w:r>
           </w:p>
@@ -14268,47 +14278,47 @@
               <w:rPr>
                 <w:rFonts w:ascii="Times New Roman" w:hAnsi="Times New Roman" w:cs="Times New Roman"/>
               </w:rPr>
+              <w:t>Beta Blockers</w:t>
+            </w:r>
+          </w:p>
+        </w:tc>
+      </w:tr>
+      <w:tr>
+        <w:tc>
+          <w:tcPr>
+            <w:tcW w:w="4675" w:type="dxa"/>
+          </w:tcPr>
+          <w:p>
+            <w:pPr>
+              <w:rPr>
+                <w:rFonts w:ascii="Times New Roman" w:hAnsi="Times New Roman" w:cs="Times New Roman"/>
+              </w:rPr>
+            </w:pPr>
+            <w:r>
+              <w:rPr>
+                <w:rFonts w:ascii="Times New Roman" w:hAnsi="Times New Roman" w:cs="Times New Roman"/>
+              </w:rPr>
+              <w:t>Bisphosphonates</w:t>
+            </w:r>
+          </w:p>
+        </w:tc>
+      </w:tr>
+      <w:tr>
+        <w:tc>
+          <w:tcPr>
+            <w:tcW w:w="4675" w:type="dxa"/>
+          </w:tcPr>
+          <w:p>
+            <w:pPr>
+              <w:rPr>
+                <w:rFonts w:ascii="Times New Roman" w:hAnsi="Times New Roman" w:cs="Times New Roman"/>
+              </w:rPr>
+            </w:pPr>
+            <w:r>
+              <w:rPr>
+                <w:rFonts w:ascii="Times New Roman" w:hAnsi="Times New Roman" w:cs="Times New Roman"/>
+              </w:rPr>
               <w:lastRenderedPageBreak/>
-              <w:t>Beta Blockers</w:t>
-            </w:r>
-          </w:p>
-        </w:tc>
-      </w:tr>
-      <w:tr>
-        <w:tc>
-          <w:tcPr>
-            <w:tcW w:w="4675" w:type="dxa"/>
-          </w:tcPr>
-          <w:p>
-            <w:pPr>
-              <w:rPr>
-                <w:rFonts w:ascii="Times New Roman" w:hAnsi="Times New Roman" w:cs="Times New Roman"/>
-              </w:rPr>
-            </w:pPr>
-            <w:r>
-              <w:rPr>
-                <w:rFonts w:ascii="Times New Roman" w:hAnsi="Times New Roman" w:cs="Times New Roman"/>
-              </w:rPr>
-              <w:t>Bisphosphonates</w:t>
-            </w:r>
-          </w:p>
-        </w:tc>
-      </w:tr>
-      <w:tr>
-        <w:tc>
-          <w:tcPr>
-            <w:tcW w:w="4675" w:type="dxa"/>
-          </w:tcPr>
-          <w:p>
-            <w:pPr>
-              <w:rPr>
-                <w:rFonts w:ascii="Times New Roman" w:hAnsi="Times New Roman" w:cs="Times New Roman"/>
-              </w:rPr>
-            </w:pPr>
-            <w:r>
-              <w:rPr>
-                <w:rFonts w:ascii="Times New Roman" w:hAnsi="Times New Roman" w:cs="Times New Roman"/>
-              </w:rPr>
               <w:t>Bronchodilators</w:t>
             </w:r>
           </w:p>
@@ -16001,7 +16011,6 @@
               <w:rPr>
                 <w:rFonts w:ascii="Times New Roman" w:eastAsia="Times New Roman" w:hAnsi="Times New Roman" w:cs="Times New Roman"/>
               </w:rPr>
-              <w:lastRenderedPageBreak/>
               <w:t>10 units</w:t>
             </w:r>
           </w:p>
@@ -16132,6 +16141,7 @@
               <w:rPr>
                 <w:rFonts w:ascii="Times New Roman" w:eastAsia="Times New Roman" w:hAnsi="Times New Roman" w:cs="Times New Roman"/>
               </w:rPr>
+              <w:lastRenderedPageBreak/>
               <w:t>2 puffs</w:t>
             </w:r>
           </w:p>
@@ -18440,7 +18450,6 @@
               <w:rPr>
                 <w:rFonts w:ascii="Times New Roman" w:eastAsia="Times New Roman" w:hAnsi="Times New Roman" w:cs="Times New Roman"/>
               </w:rPr>
-              <w:lastRenderedPageBreak/>
               <w:t>at bedtime</w:t>
             </w:r>
           </w:p>
@@ -18498,6 +18507,7 @@
           <w:rFonts w:cs="Times New Roman"/>
           <w:color w:val="auto"/>
         </w:rPr>
+        <w:lastRenderedPageBreak/>
         <w:t>(33) Indication</w:t>
       </w:r>
     </w:p>
@@ -20873,7 +20883,6 @@
               <w:rPr>
                 <w:rFonts w:ascii="Times New Roman" w:eastAsia="Times New Roman" w:hAnsi="Times New Roman" w:cs="Times New Roman"/>
               </w:rPr>
-              <w:lastRenderedPageBreak/>
               <w:t>Edema</w:t>
             </w:r>
           </w:p>
@@ -21199,6 +21208,7 @@
               <w:rPr>
                 <w:rFonts w:ascii="Times New Roman" w:eastAsia="Times New Roman" w:hAnsi="Times New Roman" w:cs="Times New Roman"/>
               </w:rPr>
+              <w:lastRenderedPageBreak/>
               <w:t>Gastroparesis</w:t>
             </w:r>
           </w:p>
@@ -23409,7 +23419,6 @@
               <w:rPr>
                 <w:rFonts w:ascii="Times New Roman" w:eastAsia="Times New Roman" w:hAnsi="Times New Roman" w:cs="Times New Roman"/>
               </w:rPr>
-              <w:lastRenderedPageBreak/>
               <w:t>Osteoarthritis</w:t>
             </w:r>
           </w:p>
@@ -23802,6 +23811,7 @@
               <w:rPr>
                 <w:rFonts w:ascii="Times New Roman" w:eastAsia="Times New Roman" w:hAnsi="Times New Roman" w:cs="Times New Roman"/>
               </w:rPr>
+              <w:lastRenderedPageBreak/>
               <w:t>Peripheral Edema</w:t>
             </w:r>
           </w:p>
@@ -25939,7 +25949,6 @@
               <w:rPr>
                 <w:rFonts w:ascii="Times New Roman" w:eastAsia="Times New Roman" w:hAnsi="Times New Roman" w:cs="Times New Roman"/>
               </w:rPr>
-              <w:lastRenderedPageBreak/>
               <w:t>UTI prophylaxis</w:t>
             </w:r>
           </w:p>
@@ -26259,6 +26268,7 @@
           <w:rFonts w:cs="Times New Roman"/>
           <w:color w:val="auto"/>
         </w:rPr>
+        <w:lastRenderedPageBreak/>
         <w:t>(34) How long taking?</w:t>
       </w:r>
     </w:p>
@@ -27457,7 +27467,6 @@
               <w:rPr>
                 <w:rFonts w:ascii="Times New Roman" w:eastAsia="Times New Roman" w:hAnsi="Times New Roman" w:cs="Times New Roman"/>
               </w:rPr>
-              <w:lastRenderedPageBreak/>
               <w:t>D3 Lifestyle modifications</w:t>
             </w:r>
           </w:p>
@@ -27713,6 +27722,7 @@
               <w:rPr>
                 <w:rFonts w:ascii="Times New Roman" w:hAnsi="Times New Roman" w:cs="Times New Roman"/>
               </w:rPr>
+              <w:lastRenderedPageBreak/>
               <w:t>Provided drug education</w:t>
             </w:r>
           </w:p>
@@ -28335,7 +28345,6 @@
               <w:rPr>
                 <w:rFonts w:ascii="Times New Roman" w:hAnsi="Times New Roman" w:cs="Times New Roman"/>
               </w:rPr>
-              <w:lastRenderedPageBreak/>
               <w:t>Zoster Recombinant</w:t>
             </w:r>
           </w:p>
@@ -28498,6 +28507,7 @@
           <w:rFonts w:cs="Times New Roman"/>
           <w:color w:val="auto"/>
         </w:rPr>
+        <w:lastRenderedPageBreak/>
         <w:t>(46) Vaccine Recommendations</w:t>
       </w:r>
     </w:p>
@@ -28733,51 +28743,6 @@
           <w:color w:val="auto"/>
         </w:rPr>
       </w:pPr>
-      <w:bookmarkStart w:id="31" w:name="_Toc533786626"/>
-      <w:r>
-        <w:rPr>
-          <w:rFonts w:ascii="Times New Roman" w:hAnsi="Times New Roman" w:cs="Times New Roman"/>
-          <w:color w:val="auto"/>
-        </w:rPr>
-        <w:t xml:space="preserve">Table </w:t>
-      </w:r>
-      <w:r>
-        <w:rPr>
-          <w:rFonts w:ascii="Times New Roman" w:hAnsi="Times New Roman" w:cs="Times New Roman"/>
-          <w:color w:val="auto"/>
-        </w:rPr>
-        <w:fldChar w:fldCharType="begin"/>
-      </w:r>
-      <w:r>
-        <w:rPr>
-          <w:rFonts w:ascii="Times New Roman" w:hAnsi="Times New Roman" w:cs="Times New Roman"/>
-          <w:color w:val="auto"/>
-        </w:rPr>
-        <w:instrText xml:space="preserve"> SEQ Table \* ARABIC </w:instrText>
-      </w:r>
-      <w:r>
-        <w:rPr>
-          <w:rFonts w:ascii="Times New Roman" w:hAnsi="Times New Roman" w:cs="Times New Roman"/>
-          <w:color w:val="auto"/>
-        </w:rPr>
-        <w:fldChar w:fldCharType="separate"/>
-      </w:r>
-      <w:r>
-        <w:rPr>
-          <w:rFonts w:ascii="Times New Roman" w:hAnsi="Times New Roman" w:cs="Times New Roman"/>
-          <w:noProof/>
-          <w:color w:val="auto"/>
-        </w:rPr>
-        <w:t>3</w:t>
-      </w:r>
-      <w:bookmarkEnd w:id="31"/>
-      <w:r>
-        <w:rPr>
-          <w:rFonts w:ascii="Times New Roman" w:hAnsi="Times New Roman" w:cs="Times New Roman"/>
-          <w:color w:val="auto"/>
-        </w:rPr>
-        <w:fldChar w:fldCharType="end"/>
-      </w:r>
     </w:p>
     <w:tbl>
       <w:tblPr>
@@ -28957,7 +28922,7 @@
           <w:color w:val="auto"/>
         </w:rPr>
       </w:pPr>
-      <w:bookmarkStart w:id="32" w:name="_Toc533785165"/>
+      <w:bookmarkStart w:id="31" w:name="_Toc533785165"/>
       <w:r>
         <w:rPr>
           <w:rFonts w:cs="Times New Roman"/>
@@ -28965,7 +28930,7 @@
         </w:rPr>
         <w:t>Demographics</w:t>
       </w:r>
-      <w:bookmarkEnd w:id="32"/>
+      <w:bookmarkEnd w:id="31"/>
     </w:p>
     <w:p>
       <w:pPr>
@@ -29174,7 +29139,7 @@
           <w:color w:val="auto"/>
         </w:rPr>
       </w:pPr>
-      <w:bookmarkStart w:id="33" w:name="_Toc533785166"/>
+      <w:bookmarkStart w:id="32" w:name="_Toc533785166"/>
       <w:r>
         <w:rPr>
           <w:rFonts w:cs="Times New Roman"/>
@@ -29182,7 +29147,7 @@
         </w:rPr>
         <w:t>Diabetes Counseling Session</w:t>
       </w:r>
-      <w:bookmarkEnd w:id="33"/>
+      <w:bookmarkEnd w:id="32"/>
       <w:r>
         <w:rPr>
           <w:rFonts w:cs="Times New Roman"/>
@@ -30050,7 +30015,7 @@
           <w:rFonts w:cs="Times New Roman"/>
         </w:rPr>
       </w:pPr>
-      <w:bookmarkStart w:id="34" w:name="_Toc533785167"/>
+      <w:bookmarkStart w:id="33" w:name="_Toc533785167"/>
       <w:r>
         <w:rPr>
           <w:rFonts w:cs="Times New Roman"/>
@@ -30069,7 +30034,7 @@
         </w:rPr>
         <w:t>Lists or Check Boxes</w:t>
       </w:r>
-      <w:bookmarkEnd w:id="34"/>
+      <w:bookmarkEnd w:id="33"/>
     </w:p>
     <w:p>
       <w:pPr>
@@ -30088,7 +30053,7 @@
           <w:color w:val="auto"/>
         </w:rPr>
       </w:pPr>
-      <w:bookmarkStart w:id="35" w:name="_Toc533785168"/>
+      <w:bookmarkStart w:id="34" w:name="_Toc533785168"/>
       <w:r>
         <w:rPr>
           <w:rFonts w:cs="Times New Roman"/>
@@ -30096,7 +30061,7 @@
         </w:rPr>
         <w:t>Demographics:</w:t>
       </w:r>
-      <w:bookmarkEnd w:id="35"/>
+      <w:bookmarkEnd w:id="34"/>
     </w:p>
     <w:p>
       <w:pPr>
@@ -31080,7 +31045,6 @@
           <w:rFonts w:cs="Times New Roman"/>
           <w:color w:val="auto"/>
         </w:rPr>
-        <w:lastRenderedPageBreak/>
         <w:t>(10) Number of Pharmacies</w:t>
       </w:r>
     </w:p>
@@ -31308,6 +31272,7 @@
               <w:rPr>
                 <w:rFonts w:ascii="Times New Roman" w:eastAsia="Times New Roman" w:hAnsi="Times New Roman" w:cs="Times New Roman"/>
               </w:rPr>
+              <w:lastRenderedPageBreak/>
               <w:t>3+</w:t>
             </w:r>
           </w:p>
@@ -31599,7 +31564,7 @@
           <w:color w:val="auto"/>
         </w:rPr>
       </w:pPr>
-      <w:bookmarkStart w:id="36" w:name="_Toc533785169"/>
+      <w:bookmarkStart w:id="35" w:name="_Toc533785169"/>
       <w:r>
         <w:rPr>
           <w:rFonts w:cs="Times New Roman"/>
@@ -31607,7 +31572,7 @@
         </w:rPr>
         <w:t>Session Information:</w:t>
       </w:r>
-      <w:bookmarkEnd w:id="36"/>
+      <w:bookmarkEnd w:id="35"/>
     </w:p>
     <w:p>
       <w:pPr>
@@ -32134,7 +32099,7 @@
           <w:color w:val="auto"/>
         </w:rPr>
       </w:pPr>
-      <w:bookmarkStart w:id="37" w:name="_Toc533785170"/>
+      <w:bookmarkStart w:id="36" w:name="_Toc533785170"/>
       <w:r>
         <w:rPr>
           <w:rFonts w:cs="Times New Roman"/>
@@ -32142,7 +32107,7 @@
         </w:rPr>
         <w:t>Diabetes laboratories</w:t>
       </w:r>
-      <w:bookmarkEnd w:id="37"/>
+      <w:bookmarkEnd w:id="36"/>
       <w:r>
         <w:rPr>
           <w:rFonts w:cs="Times New Roman"/>
@@ -32238,7 +32203,6 @@
                 <w:rFonts w:ascii="Times New Roman" w:hAnsi="Times New Roman" w:cs="Times New Roman"/>
                 <w:b/>
               </w:rPr>
-              <w:lastRenderedPageBreak/>
               <w:t>Excellent</w:t>
             </w:r>
           </w:p>
@@ -32496,7 +32460,7 @@
                 <w:b/>
               </w:rPr>
             </w:pPr>
-            <w:bookmarkStart w:id="38" w:name="_Hlk522573259"/>
+            <w:bookmarkStart w:id="37" w:name="_Hlk522573259"/>
             <w:r>
               <w:rPr>
                 <w:rFonts w:ascii="Times New Roman" w:hAnsi="Times New Roman" w:cs="Times New Roman"/>
@@ -32729,7 +32693,7 @@
           </w:p>
         </w:tc>
       </w:tr>
-      <w:bookmarkEnd w:id="38"/>
+      <w:bookmarkEnd w:id="37"/>
     </w:tbl>
     <w:p>
       <w:pPr>
@@ -32747,7 +32711,7 @@
           <w:color w:val="auto"/>
         </w:rPr>
       </w:pPr>
-      <w:bookmarkStart w:id="39" w:name="_Toc533785171"/>
+      <w:bookmarkStart w:id="38" w:name="_Toc533785171"/>
       <w:r>
         <w:rPr>
           <w:rFonts w:cs="Times New Roman"/>
@@ -32755,7 +32719,7 @@
         </w:rPr>
         <w:t>Health Care Utilization</w:t>
       </w:r>
-      <w:bookmarkEnd w:id="39"/>
+      <w:bookmarkEnd w:id="38"/>
     </w:p>
     <w:p>
       <w:pPr>
@@ -33397,7 +33361,6 @@
               <w:rPr>
                 <w:rFonts w:ascii="Times New Roman" w:hAnsi="Times New Roman" w:cs="Times New Roman"/>
               </w:rPr>
-              <w:lastRenderedPageBreak/>
               <w:t>0</w:t>
             </w:r>
           </w:p>
@@ -34066,17 +34029,17 @@
           <w:rFonts w:cs="Times New Roman"/>
         </w:rPr>
       </w:pPr>
-      <w:bookmarkStart w:id="40" w:name="_Logical_Organization_of"/>
+      <w:bookmarkStart w:id="39" w:name="_Logical_Organization_of"/>
+      <w:bookmarkStart w:id="40" w:name="_Toc533785172"/>
       <w:bookmarkStart w:id="41" w:name="Organization"/>
-      <w:bookmarkStart w:id="42" w:name="_Toc533785172"/>
+      <w:bookmarkEnd w:id="39"/>
+      <w:r>
+        <w:rPr>
+          <w:rFonts w:cs="Times New Roman"/>
+        </w:rPr>
+        <w:t>Logical Organization of Data</w:t>
+      </w:r>
       <w:bookmarkEnd w:id="40"/>
-      <w:r>
-        <w:rPr>
-          <w:rFonts w:cs="Times New Roman"/>
-        </w:rPr>
-        <w:t>Logical Organization of Data</w:t>
-      </w:r>
-      <w:bookmarkEnd w:id="42"/>
     </w:p>
     <w:bookmarkEnd w:id="41"/>
     <w:p>
@@ -34100,7 +34063,7 @@
           <w:color w:val="auto"/>
         </w:rPr>
       </w:pPr>
-      <w:bookmarkStart w:id="43" w:name="_Toc533785173"/>
+      <w:bookmarkStart w:id="42" w:name="_Toc533785173"/>
       <w:r>
         <w:rPr>
           <w:rFonts w:cs="Times New Roman"/>
@@ -34108,7 +34071,7 @@
         </w:rPr>
         <w:t>Session</w:t>
       </w:r>
-      <w:bookmarkEnd w:id="43"/>
+      <w:bookmarkEnd w:id="42"/>
     </w:p>
     <w:p>
       <w:pPr>
@@ -34251,7 +34214,6 @@
         <w:rPr>
           <w:rFonts w:ascii="Times New Roman" w:hAnsi="Times New Roman" w:cs="Times New Roman"/>
         </w:rPr>
-        <w:lastRenderedPageBreak/>
         <w:t>Facility</w:t>
       </w:r>
     </w:p>
@@ -34273,7 +34235,7 @@
           <w:color w:val="auto"/>
         </w:rPr>
       </w:pPr>
-      <w:bookmarkStart w:id="44" w:name="_Toc533785174"/>
+      <w:bookmarkStart w:id="43" w:name="_Toc533785174"/>
       <w:r>
         <w:rPr>
           <w:rFonts w:cs="Times New Roman"/>
@@ -34281,7 +34243,7 @@
         </w:rPr>
         <w:t>Demographics</w:t>
       </w:r>
-      <w:bookmarkEnd w:id="44"/>
+      <w:bookmarkEnd w:id="43"/>
     </w:p>
     <w:p>
       <w:pPr>
@@ -34319,6 +34281,7 @@
         <w:rPr>
           <w:rFonts w:ascii="Times New Roman" w:hAnsi="Times New Roman" w:cs="Times New Roman"/>
         </w:rPr>
+        <w:lastRenderedPageBreak/>
         <w:t>Patient Age</w:t>
       </w:r>
     </w:p>
@@ -34385,7 +34348,7 @@
           <w:color w:val="auto"/>
         </w:rPr>
       </w:pPr>
-      <w:bookmarkStart w:id="45" w:name="_Toc533785175"/>
+      <w:bookmarkStart w:id="44" w:name="_Toc533785175"/>
       <w:r>
         <w:rPr>
           <w:rFonts w:cs="Times New Roman"/>
@@ -34393,7 +34356,7 @@
         </w:rPr>
         <w:t>Insurance</w:t>
       </w:r>
-      <w:bookmarkEnd w:id="45"/>
+      <w:bookmarkEnd w:id="44"/>
     </w:p>
     <w:p>
       <w:pPr>
@@ -34471,7 +34434,7 @@
           <w:color w:val="auto"/>
         </w:rPr>
       </w:pPr>
-      <w:bookmarkStart w:id="46" w:name="_Toc533785176"/>
+      <w:bookmarkStart w:id="45" w:name="_Toc533785176"/>
       <w:r>
         <w:rPr>
           <w:rFonts w:cs="Times New Roman"/>
@@ -34479,7 +34442,7 @@
         </w:rPr>
         <w:t>Pharmacy</w:t>
       </w:r>
-      <w:bookmarkEnd w:id="46"/>
+      <w:bookmarkEnd w:id="45"/>
     </w:p>
     <w:p>
       <w:pPr>
@@ -34518,7 +34481,7 @@
           <w:color w:val="auto"/>
         </w:rPr>
       </w:pPr>
-      <w:bookmarkStart w:id="47" w:name="_Toc533785177"/>
+      <w:bookmarkStart w:id="46" w:name="_Toc533785177"/>
       <w:r>
         <w:rPr>
           <w:rFonts w:cs="Times New Roman"/>
@@ -34526,7 +34489,7 @@
         </w:rPr>
         <w:t>Prescriber</w:t>
       </w:r>
-      <w:bookmarkEnd w:id="47"/>
+      <w:bookmarkEnd w:id="46"/>
     </w:p>
     <w:p>
       <w:pPr>
@@ -34565,7 +34528,7 @@
           <w:color w:val="auto"/>
         </w:rPr>
       </w:pPr>
-      <w:bookmarkStart w:id="48" w:name="_Toc533785178"/>
+      <w:bookmarkStart w:id="47" w:name="_Toc533785178"/>
       <w:r>
         <w:rPr>
           <w:rFonts w:cs="Times New Roman"/>
@@ -34573,7 +34536,7 @@
         </w:rPr>
         <w:t>Health Data</w:t>
       </w:r>
-      <w:bookmarkEnd w:id="48"/>
+      <w:bookmarkEnd w:id="47"/>
     </w:p>
     <w:p>
       <w:pPr>
@@ -34794,7 +34757,7 @@
           <w:color w:val="auto"/>
         </w:rPr>
       </w:pPr>
-      <w:bookmarkStart w:id="49" w:name="_Toc533785179"/>
+      <w:bookmarkStart w:id="48" w:name="_Toc533785179"/>
       <w:r>
         <w:rPr>
           <w:rFonts w:cs="Times New Roman"/>
@@ -34802,7 +34765,7 @@
         </w:rPr>
         <w:t>Immunizations</w:t>
       </w:r>
-      <w:bookmarkEnd w:id="49"/>
+      <w:bookmarkEnd w:id="48"/>
     </w:p>
     <w:p>
       <w:pPr>
@@ -34849,7 +34812,6 @@
         <w:rPr>
           <w:rFonts w:ascii="Times New Roman" w:hAnsi="Times New Roman" w:cs="Times New Roman"/>
         </w:rPr>
-        <w:lastRenderedPageBreak/>
         <w:t>Comments</w:t>
       </w:r>
     </w:p>
@@ -34861,7 +34823,7 @@
           <w:color w:val="auto"/>
         </w:rPr>
       </w:pPr>
-      <w:bookmarkStart w:id="50" w:name="_Toc533785180"/>
+      <w:bookmarkStart w:id="49" w:name="_Toc533785180"/>
       <w:r>
         <w:rPr>
           <w:rFonts w:cs="Times New Roman"/>
@@ -34869,7 +34831,7 @@
         </w:rPr>
         <w:t>Patient Diabetes Behavior Information</w:t>
       </w:r>
-      <w:bookmarkEnd w:id="50"/>
+      <w:bookmarkEnd w:id="49"/>
     </w:p>
     <w:p>
       <w:pPr>
@@ -34917,6 +34879,7 @@
         </w:numPr>
       </w:pPr>
       <w:r>
+        <w:lastRenderedPageBreak/>
         <w:t>Medication management</w:t>
       </w:r>
     </w:p>
@@ -35335,7 +35298,7 @@
           <w:color w:val="auto"/>
         </w:rPr>
       </w:pPr>
-      <w:bookmarkStart w:id="51" w:name="_Toc533785181"/>
+      <w:bookmarkStart w:id="50" w:name="_Toc533785181"/>
       <w:r>
         <w:rPr>
           <w:rFonts w:cs="Times New Roman"/>
@@ -35343,7 +35306,7 @@
         </w:rPr>
         <w:t>Drug</w:t>
       </w:r>
-      <w:bookmarkEnd w:id="51"/>
+      <w:bookmarkEnd w:id="50"/>
     </w:p>
     <w:p>
       <w:pPr>
@@ -35407,7 +35370,6 @@
         <w:rPr>
           <w:rFonts w:ascii="Times New Roman" w:hAnsi="Times New Roman" w:cs="Times New Roman"/>
         </w:rPr>
-        <w:lastRenderedPageBreak/>
         <w:t>Strength</w:t>
       </w:r>
     </w:p>
@@ -35435,7 +35397,7 @@
           <w:color w:val="auto"/>
         </w:rPr>
       </w:pPr>
-      <w:bookmarkStart w:id="52" w:name="_Toc533785182"/>
+      <w:bookmarkStart w:id="51" w:name="_Toc533785182"/>
       <w:r>
         <w:rPr>
           <w:rFonts w:cs="Times New Roman"/>
@@ -35443,7 +35405,7 @@
         </w:rPr>
         <w:t>Survey</w:t>
       </w:r>
-      <w:bookmarkEnd w:id="52"/>
+      <w:bookmarkEnd w:id="51"/>
     </w:p>
     <w:p>
       <w:pPr>
@@ -35469,15 +35431,16 @@
           <w:color w:val="auto"/>
         </w:rPr>
       </w:pPr>
-      <w:bookmarkStart w:id="53" w:name="_Toc533785183"/>
+      <w:bookmarkStart w:id="52" w:name="_Toc533785183"/>
       <w:r>
         <w:rPr>
           <w:rFonts w:cs="Times New Roman"/>
           <w:color w:val="auto"/>
         </w:rPr>
+        <w:lastRenderedPageBreak/>
         <w:t>Med Review – TMR / also used in CMR</w:t>
       </w:r>
-      <w:bookmarkEnd w:id="53"/>
+      <w:bookmarkEnd w:id="52"/>
     </w:p>
     <w:p>
       <w:pPr>
@@ -35633,7 +35596,7 @@
           <w:color w:val="auto"/>
         </w:rPr>
       </w:pPr>
-      <w:bookmarkStart w:id="54" w:name="_Toc533785184"/>
+      <w:bookmarkStart w:id="53" w:name="_Toc533785184"/>
       <w:r>
         <w:rPr>
           <w:rFonts w:cs="Times New Roman"/>
@@ -35641,7 +35604,7 @@
         </w:rPr>
         <w:t>Materials Delivered</w:t>
       </w:r>
-      <w:bookmarkEnd w:id="54"/>
+      <w:bookmarkEnd w:id="53"/>
     </w:p>
     <w:p>
       <w:pPr>
@@ -35744,7 +35707,7 @@
           <w:color w:val="auto"/>
         </w:rPr>
       </w:pPr>
-      <w:bookmarkStart w:id="55" w:name="_Toc533785185"/>
+      <w:bookmarkStart w:id="54" w:name="_Toc533785185"/>
       <w:r>
         <w:rPr>
           <w:rFonts w:eastAsia="Georgia" w:cs="Times New Roman"/>
@@ -35753,7 +35716,7 @@
         <w:lastRenderedPageBreak/>
         <w:t>Logical Design and Models</w:t>
       </w:r>
-      <w:bookmarkEnd w:id="55"/>
+      <w:bookmarkEnd w:id="54"/>
     </w:p>
     <w:p>
       <w:pPr>
@@ -35914,7 +35877,7 @@
           <w:color w:val="auto"/>
         </w:rPr>
       </w:pPr>
-      <w:bookmarkStart w:id="56" w:name="_Toc533785186"/>
+      <w:bookmarkStart w:id="55" w:name="_Toc533785186"/>
       <w:r>
         <w:rPr>
           <w:rFonts w:eastAsia="Georgia" w:cs="Times New Roman"/>
@@ -35922,7 +35885,7 @@
         </w:rPr>
         <w:t>Conceptual Model for Database</w:t>
       </w:r>
-      <w:bookmarkEnd w:id="56"/>
+      <w:bookmarkEnd w:id="55"/>
     </w:p>
     <w:p>
       <w:pPr>
@@ -36072,7 +36035,7 @@
           <w:rFonts w:eastAsia="Georgia" w:cs="Times New Roman"/>
         </w:rPr>
       </w:pPr>
-      <w:bookmarkStart w:id="57" w:name="_Toc533785187"/>
+      <w:bookmarkStart w:id="56" w:name="_Toc533785187"/>
       <w:r>
         <w:rPr>
           <w:rFonts w:eastAsia="Georgia" w:cs="Times New Roman"/>
@@ -36080,18 +36043,18 @@
         <w:lastRenderedPageBreak/>
         <w:t>System Schema Design Model</w:t>
       </w:r>
-      <w:bookmarkEnd w:id="57"/>
+      <w:bookmarkEnd w:id="56"/>
     </w:p>
     <w:p>
       <w:pPr>
         <w:pStyle w:val="Caption"/>
         <w:keepNext/>
       </w:pPr>
-      <w:bookmarkStart w:id="58" w:name="_Toc533786627"/>
+      <w:bookmarkStart w:id="57" w:name="_Toc533882938"/>
       <w:r>
         <w:t>System Schema Design Model</w:t>
       </w:r>
-      <w:bookmarkEnd w:id="58"/>
+      <w:bookmarkEnd w:id="57"/>
     </w:p>
     <w:p>
       <w:pPr>
@@ -36162,7 +36125,7 @@
           <w:rFonts w:eastAsia="Georgia" w:cs="Times New Roman"/>
         </w:rPr>
       </w:pPr>
-      <w:bookmarkStart w:id="59" w:name="_Toc533785188"/>
+      <w:bookmarkStart w:id="58" w:name="_Toc533785188"/>
       <w:r>
         <w:rPr>
           <w:rFonts w:eastAsia="Georgia" w:cs="Times New Roman"/>
@@ -36170,7 +36133,7 @@
         <w:lastRenderedPageBreak/>
         <w:t>Administration Model</w:t>
       </w:r>
-      <w:bookmarkEnd w:id="59"/>
+      <w:bookmarkEnd w:id="58"/>
     </w:p>
     <w:p>
       <w:pPr>
@@ -36300,64 +36263,64 @@
           <w:rFonts w:ascii="Times New Roman" w:hAnsi="Times New Roman" w:cs="Times New Roman"/>
         </w:rPr>
       </w:pPr>
-      <w:bookmarkStart w:id="60" w:name="_Toc533786628"/>
+      <w:bookmarkStart w:id="59" w:name="_Toc533882939"/>
       <w:r>
         <w:t>Administration Model</w:t>
       </w:r>
+      <w:bookmarkEnd w:id="59"/>
+    </w:p>
+    <w:p>
+      <w:pPr>
+        <w:rPr>
+          <w:rFonts w:ascii="Times New Roman" w:hAnsi="Times New Roman" w:cs="Times New Roman"/>
+        </w:rPr>
+      </w:pPr>
+    </w:p>
+    <w:p>
+      <w:pPr>
+        <w:pStyle w:val="Heading2"/>
+        <w:rPr>
+          <w:rFonts w:eastAsia="Georgia" w:cs="Times New Roman"/>
+        </w:rPr>
+      </w:pPr>
+      <w:bookmarkStart w:id="60" w:name="_Toc533785189"/>
+      <w:r>
+        <w:rPr>
+          <w:rFonts w:eastAsia="Georgia" w:cs="Times New Roman"/>
+        </w:rPr>
+        <w:t>Session Model</w:t>
+      </w:r>
+      <w:r>
+        <w:rPr>
+          <w:rFonts w:eastAsia="Georgia" w:cs="Times New Roman"/>
+        </w:rPr>
+        <w:t xml:space="preserve"> </w:t>
+      </w:r>
+      <w:r>
+        <w:rPr>
+          <w:rFonts w:eastAsia="Georgia" w:cs="Times New Roman"/>
+        </w:rPr>
+        <w:t>–</w:t>
+      </w:r>
+      <w:r>
+        <w:rPr>
+          <w:rFonts w:eastAsia="Georgia" w:cs="Times New Roman"/>
+        </w:rPr>
+        <w:t xml:space="preserve"> </w:t>
+      </w:r>
+      <w:r>
+        <w:rPr>
+          <w:rFonts w:eastAsia="Georgia" w:cs="Times New Roman"/>
+        </w:rPr>
+        <w:t xml:space="preserve">export finished database with screenshots </w:t>
+      </w:r>
+      <w:r>
+        <w:rPr>
+          <w:rFonts w:eastAsia="Georgia" w:cs="Times New Roman"/>
+        </w:rPr>
+        <w:t>of end user functioning</w:t>
+      </w:r>
       <w:bookmarkEnd w:id="60"/>
-    </w:p>
-    <w:p>
-      <w:pPr>
-        <w:rPr>
-          <w:rFonts w:ascii="Times New Roman" w:hAnsi="Times New Roman" w:cs="Times New Roman"/>
-        </w:rPr>
-      </w:pPr>
-    </w:p>
-    <w:p>
-      <w:pPr>
-        <w:pStyle w:val="Heading2"/>
-        <w:rPr>
-          <w:rFonts w:eastAsia="Georgia" w:cs="Times New Roman"/>
-        </w:rPr>
-      </w:pPr>
-      <w:bookmarkStart w:id="61" w:name="_Toc533785189"/>
-      <w:r>
-        <w:rPr>
-          <w:rFonts w:eastAsia="Georgia" w:cs="Times New Roman"/>
-        </w:rPr>
-        <w:t>Session Model</w:t>
-      </w:r>
-      <w:r>
-        <w:rPr>
-          <w:rFonts w:eastAsia="Georgia" w:cs="Times New Roman"/>
-        </w:rPr>
-        <w:t xml:space="preserve"> </w:t>
-      </w:r>
-      <w:r>
-        <w:rPr>
-          <w:rFonts w:eastAsia="Georgia" w:cs="Times New Roman"/>
-        </w:rPr>
-        <w:t>–</w:t>
-      </w:r>
-      <w:r>
-        <w:rPr>
-          <w:rFonts w:eastAsia="Georgia" w:cs="Times New Roman"/>
-        </w:rPr>
-        <w:t xml:space="preserve"> </w:t>
-      </w:r>
-      <w:r>
-        <w:rPr>
-          <w:rFonts w:eastAsia="Georgia" w:cs="Times New Roman"/>
-        </w:rPr>
-        <w:t xml:space="preserve">export finished database with screenshots </w:t>
-      </w:r>
-      <w:r>
-        <w:rPr>
-          <w:rFonts w:eastAsia="Georgia" w:cs="Times New Roman"/>
-        </w:rPr>
-        <w:t>of end user functioning</w:t>
-      </w:r>
-      <w:bookmarkEnd w:id="61"/>
     </w:p>
     <w:p>
       <w:pPr>
@@ -36405,7 +36368,7 @@
           <w:rFonts w:eastAsia="Georgia" w:cs="Times New Roman"/>
         </w:rPr>
       </w:pPr>
-      <w:bookmarkStart w:id="62" w:name="_Toc533785190"/>
+      <w:bookmarkStart w:id="61" w:name="_Toc533785190"/>
       <w:r>
         <w:rPr>
           <w:rFonts w:eastAsia="Georgia" w:cs="Times New Roman"/>
@@ -36413,7 +36376,7 @@
         <w:lastRenderedPageBreak/>
         <w:t>Patient Model</w:t>
       </w:r>
-      <w:bookmarkEnd w:id="62"/>
+      <w:bookmarkEnd w:id="61"/>
     </w:p>
     <w:p>
       <w:pPr>
@@ -36462,7 +36425,7 @@
                     <pic:cNvPicPr/>
                   </pic:nvPicPr>
                   <pic:blipFill>
-                    <a:blip r:embed="rId10">
+                    <a:blip r:embed="rId13">
                       <a:extLst>
                         <a:ext uri="{28A0092B-C50C-407E-A947-70E740481C1C}">
                           <a14:useLocalDpi xmlns:a14="http://schemas.microsoft.com/office/drawing/2010/main" val="0"/>
@@ -36496,11 +36459,11 @@
           <w:rFonts w:ascii="Times New Roman" w:hAnsi="Times New Roman" w:cs="Times New Roman"/>
         </w:rPr>
       </w:pPr>
-      <w:bookmarkStart w:id="63" w:name="_Toc533786629"/>
+      <w:bookmarkStart w:id="62" w:name="_Toc533882940"/>
       <w:r>
         <w:t>Patient Model</w:t>
       </w:r>
-      <w:bookmarkEnd w:id="63"/>
+      <w:bookmarkEnd w:id="62"/>
       <w:r>
         <w:t xml:space="preserve"> </w:t>
       </w:r>
@@ -36521,7 +36484,7 @@
           <w:szCs w:val="24"/>
         </w:rPr>
       </w:pPr>
-      <w:bookmarkStart w:id="64" w:name="_Toc533785191"/>
+      <w:bookmarkStart w:id="63" w:name="_Toc533785191"/>
       <w:r>
         <w:rPr>
           <w:rFonts w:cs="Times New Roman"/>
@@ -36550,7 +36513,7 @@
         </w:rPr>
         <w:t>Extract, Transform and Load</w:t>
       </w:r>
-      <w:bookmarkEnd w:id="64"/>
+      <w:bookmarkEnd w:id="63"/>
     </w:p>
     <w:p>
       <w:pPr>
@@ -36577,7 +36540,7 @@
           <w:color w:val="auto"/>
         </w:rPr>
       </w:pPr>
-      <w:bookmarkStart w:id="65" w:name="_Toc533785192"/>
+      <w:bookmarkStart w:id="64" w:name="_Toc533785192"/>
       <w:r>
         <w:rPr>
           <w:rFonts w:cs="Times New Roman"/>
@@ -36592,7 +36555,7 @@
         </w:rPr>
         <w:t xml:space="preserve"> – data sources</w:t>
       </w:r>
-      <w:bookmarkEnd w:id="65"/>
+      <w:bookmarkEnd w:id="64"/>
     </w:p>
     <w:p>
       <w:pPr>
@@ -36620,7 +36583,7 @@
           <w:color w:val="auto"/>
         </w:rPr>
       </w:pPr>
-      <w:bookmarkStart w:id="66" w:name="_Toc533785193"/>
+      <w:bookmarkStart w:id="65" w:name="_Toc533785193"/>
       <w:r>
         <w:rPr>
           <w:rFonts w:cs="Times New Roman"/>
@@ -36628,7 +36591,7 @@
         </w:rPr>
         <w:t>Data and Functions</w:t>
       </w:r>
-      <w:bookmarkEnd w:id="66"/>
+      <w:bookmarkEnd w:id="65"/>
     </w:p>
     <w:p>
       <w:pPr>
@@ -37563,7 +37526,7 @@
           <w:color w:val="auto"/>
         </w:rPr>
       </w:pPr>
-      <w:bookmarkStart w:id="67" w:name="_Toc533785194"/>
+      <w:bookmarkStart w:id="66" w:name="_Toc533785194"/>
       <w:r>
         <w:rPr>
           <w:rFonts w:cs="Times New Roman"/>
@@ -37571,7 +37534,7 @@
         </w:rPr>
         <w:t>Business Rules</w:t>
       </w:r>
-      <w:bookmarkEnd w:id="67"/>
+      <w:bookmarkEnd w:id="66"/>
     </w:p>
     <w:p>
       <w:pPr>
@@ -37635,7 +37598,7 @@
           <w:color w:val="auto"/>
         </w:rPr>
       </w:pPr>
-      <w:bookmarkStart w:id="68" w:name="_Toc533785195"/>
+      <w:bookmarkStart w:id="67" w:name="_Toc533785195"/>
       <w:r>
         <w:rPr>
           <w:rFonts w:eastAsia="Georgia" w:cs="Times New Roman"/>
@@ -37644,7 +37607,7 @@
         <w:lastRenderedPageBreak/>
         <w:t>Physical Model</w:t>
       </w:r>
-      <w:bookmarkEnd w:id="68"/>
+      <w:bookmarkEnd w:id="67"/>
     </w:p>
     <w:p>
       <w:pPr>
@@ -37700,14 +37663,14 @@
           <w:rFonts w:eastAsia="Georgia" w:cs="Times New Roman"/>
         </w:rPr>
       </w:pPr>
-      <w:bookmarkStart w:id="69" w:name="_Toc533785196"/>
+      <w:bookmarkStart w:id="68" w:name="_Toc533785196"/>
       <w:r>
         <w:rPr>
           <w:rFonts w:eastAsia="Georgia" w:cs="Times New Roman"/>
         </w:rPr>
         <w:t>Table Models and Data Dictionary</w:t>
       </w:r>
-      <w:bookmarkEnd w:id="69"/>
+      <w:bookmarkEnd w:id="68"/>
     </w:p>
     <w:p>
       <w:pPr>
@@ -37796,13 +37759,43 @@
           <w:rFonts w:eastAsia="Georgia" w:cs="Times New Roman"/>
         </w:rPr>
       </w:pPr>
-      <w:bookmarkStart w:id="70" w:name="_Toc533785197"/>
+      <w:bookmarkStart w:id="69" w:name="_Toc533785197"/>
       <w:r>
         <w:rPr>
           <w:rFonts w:eastAsia="Georgia" w:cs="Times New Roman"/>
         </w:rPr>
         <w:t>Physical Organization</w:t>
       </w:r>
+      <w:bookmarkEnd w:id="69"/>
+    </w:p>
+    <w:p>
+      <w:pPr>
+        <w:rPr>
+          <w:rFonts w:ascii="Times New Roman" w:hAnsi="Times New Roman" w:cs="Times New Roman"/>
+        </w:rPr>
+      </w:pPr>
+    </w:p>
+    <w:p>
+      <w:pPr>
+        <w:rPr>
+          <w:rFonts w:ascii="Times New Roman" w:hAnsi="Times New Roman" w:cs="Times New Roman"/>
+        </w:rPr>
+      </w:pPr>
+    </w:p>
+    <w:p>
+      <w:pPr>
+        <w:pStyle w:val="Heading2"/>
+        <w:rPr>
+          <w:rFonts w:eastAsia="Georgia" w:cs="Times New Roman"/>
+        </w:rPr>
+      </w:pPr>
+      <w:bookmarkStart w:id="70" w:name="_Toc533785198"/>
+      <w:r>
+        <w:rPr>
+          <w:rFonts w:eastAsia="Georgia" w:cs="Times New Roman"/>
+        </w:rPr>
+        <w:t>Database Constraints and Triggers</w:t>
+      </w:r>
       <w:bookmarkEnd w:id="70"/>
     </w:p>
     <w:p>
@@ -37826,12 +37819,12 @@
           <w:rFonts w:eastAsia="Georgia" w:cs="Times New Roman"/>
         </w:rPr>
       </w:pPr>
-      <w:bookmarkStart w:id="71" w:name="_Toc533785198"/>
+      <w:bookmarkStart w:id="71" w:name="_Toc533785199"/>
       <w:r>
         <w:rPr>
           <w:rFonts w:eastAsia="Georgia" w:cs="Times New Roman"/>
         </w:rPr>
-        <w:t>Database Constraints and Triggers</w:t>
+        <w:t>Performance Features</w:t>
       </w:r>
       <w:bookmarkEnd w:id="71"/>
     </w:p>
@@ -37844,49 +37837,19 @@
     </w:p>
     <w:p>
       <w:pPr>
-        <w:rPr>
-          <w:rFonts w:ascii="Times New Roman" w:hAnsi="Times New Roman" w:cs="Times New Roman"/>
-        </w:rPr>
-      </w:pPr>
-    </w:p>
-    <w:p>
-      <w:pPr>
         <w:pStyle w:val="Heading2"/>
         <w:rPr>
           <w:rFonts w:eastAsia="Georgia" w:cs="Times New Roman"/>
         </w:rPr>
       </w:pPr>
-      <w:bookmarkStart w:id="72" w:name="_Toc533785199"/>
+      <w:bookmarkStart w:id="72" w:name="_Toc533785200"/>
       <w:r>
         <w:rPr>
           <w:rFonts w:eastAsia="Georgia" w:cs="Times New Roman"/>
         </w:rPr>
-        <w:t>Performance Features</w:t>
+        <w:t>Security</w:t>
       </w:r>
       <w:bookmarkEnd w:id="72"/>
-    </w:p>
-    <w:p>
-      <w:pPr>
-        <w:rPr>
-          <w:rFonts w:ascii="Times New Roman" w:hAnsi="Times New Roman" w:cs="Times New Roman"/>
-        </w:rPr>
-      </w:pPr>
-    </w:p>
-    <w:p>
-      <w:pPr>
-        <w:pStyle w:val="Heading2"/>
-        <w:rPr>
-          <w:rFonts w:eastAsia="Georgia" w:cs="Times New Roman"/>
-        </w:rPr>
-      </w:pPr>
-      <w:bookmarkStart w:id="73" w:name="_Toc533785200"/>
-      <w:r>
-        <w:rPr>
-          <w:rFonts w:eastAsia="Georgia" w:cs="Times New Roman"/>
-        </w:rPr>
-        <w:t>Security</w:t>
-      </w:r>
-      <w:bookmarkEnd w:id="73"/>
     </w:p>
     <w:p>
       <w:pPr>
@@ -37941,14 +37904,14 @@
           <w:rFonts w:eastAsia="Georgia" w:cs="Times New Roman"/>
         </w:rPr>
       </w:pPr>
-      <w:bookmarkStart w:id="74" w:name="_Toc533785201"/>
+      <w:bookmarkStart w:id="73" w:name="_Toc533785201"/>
       <w:r>
         <w:rPr>
           <w:rFonts w:eastAsia="Georgia" w:cs="Times New Roman"/>
         </w:rPr>
         <w:t>Backup and Recovery</w:t>
       </w:r>
-      <w:bookmarkEnd w:id="74"/>
+      <w:bookmarkEnd w:id="73"/>
     </w:p>
     <w:p>
       <w:pPr>
@@ -38002,7 +37965,7 @@
           <w:color w:val="auto"/>
         </w:rPr>
       </w:pPr>
-      <w:bookmarkStart w:id="75" w:name="_Toc533785202"/>
+      <w:bookmarkStart w:id="74" w:name="_Toc533785202"/>
       <w:r>
         <w:rPr>
           <w:rFonts w:cs="Times New Roman"/>
@@ -38010,7 +37973,7 @@
         </w:rPr>
         <w:t>Software Activity Diagram</w:t>
       </w:r>
-      <w:bookmarkEnd w:id="75"/>
+      <w:bookmarkEnd w:id="74"/>
     </w:p>
     <w:p>
       <w:pPr>
@@ -38044,7 +38007,7 @@
                     <pic:cNvPicPr/>
                   </pic:nvPicPr>
                   <pic:blipFill>
-                    <a:blip r:embed="rId10">
+                    <a:blip r:embed="rId13">
                       <a:extLst>
                         <a:ext uri="{28A0092B-C50C-407E-A947-70E740481C1C}">
                           <a14:useLocalDpi xmlns:a14="http://schemas.microsoft.com/office/drawing/2010/main" val="0"/>
@@ -38078,9 +38041,11 @@
           <w:rFonts w:ascii="Times New Roman" w:hAnsi="Times New Roman" w:cs="Times New Roman"/>
         </w:rPr>
       </w:pPr>
+      <w:bookmarkStart w:id="75" w:name="_Toc533882941"/>
       <w:r>
         <w:t>Software Activity Diagram</w:t>
       </w:r>
+      <w:bookmarkEnd w:id="75"/>
     </w:p>
     <w:p>
       <w:pPr>
@@ -38232,7 +38197,7 @@
       </w:r>
     </w:p>
     <w:sectPr>
-      <w:footerReference w:type="default" r:id="rId13"/>
+      <w:footerReference w:type="default" r:id="rId14"/>
       <w:pgSz w:w="12240" w:h="15840"/>
       <w:pgMar w:top="1440" w:right="1440" w:bottom="1440" w:left="1440" w:header="720" w:footer="720" w:gutter="0"/>
       <w:pgNumType w:start="1"/>
@@ -40652,7 +40617,7 @@
 </file>
 
 <file path=customXml/itemProps1.xml><?xml version="1.0" encoding="utf-8"?>
-<ds:datastoreItem xmlns:ds="http://schemas.openxmlformats.org/officeDocument/2006/customXml" ds:itemID="{5AAF95BE-7BF7-452E-870E-66E5C1C38A27}">
+<ds:datastoreItem xmlns:ds="http://schemas.openxmlformats.org/officeDocument/2006/customXml" ds:itemID="{CEE387A1-9971-4A38-B9F7-789C49E77B30}">
   <ds:schemaRefs>
     <ds:schemaRef ds:uri="http://schemas.openxmlformats.org/officeDocument/2006/bibliography"/>
   </ds:schemaRefs>

</xml_diff>

<commit_message>
Revert "Added Activity Diagram for Application Layer"
This reverts commit ebccf978329d3e625f29e225b1c32c6d6fc0b7e2.
</commit_message>
<xml_diff>
--- a/Documentation/RDBMS Design Document.docx
+++ b/Documentation/RDBMS Design Document.docx
@@ -5597,7 +5597,7 @@
           <w:rFonts w:ascii="Times New Roman" w:hAnsi="Times New Roman" w:cs="Times New Roman"/>
           <w:noProof/>
         </w:rPr>
-        <w:instrText xml:space="preserve"> PAGEREF _Toc533882934 \h </w:instrText>
+        <w:instrText xml:space="preserve"> PAGEREF _Toc533786622 \h </w:instrText>
       </w:r>
       <w:r>
         <w:rPr>
@@ -5617,7 +5617,7 @@
           <w:rFonts w:ascii="Times New Roman" w:hAnsi="Times New Roman" w:cs="Times New Roman"/>
           <w:noProof/>
         </w:rPr>
-        <w:t>6</w:t>
+        <w:t>7</w:t>
       </w:r>
       <w:r>
         <w:rPr>
@@ -5665,7 +5665,7 @@
           <w:rFonts w:ascii="Times New Roman" w:hAnsi="Times New Roman" w:cs="Times New Roman"/>
           <w:noProof/>
         </w:rPr>
-        <w:instrText xml:space="preserve"> PAGEREF _Toc533882935 \h </w:instrText>
+        <w:instrText xml:space="preserve"> PAGEREF _Toc533786623 \h </w:instrText>
       </w:r>
       <w:r>
         <w:rPr>
@@ -5685,7 +5685,7 @@
           <w:rFonts w:ascii="Times New Roman" w:hAnsi="Times New Roman" w:cs="Times New Roman"/>
           <w:noProof/>
         </w:rPr>
-        <w:t>9</w:t>
+        <w:t>10</w:t>
       </w:r>
       <w:r>
         <w:rPr>
@@ -5733,7 +5733,7 @@
           <w:rFonts w:ascii="Times New Roman" w:hAnsi="Times New Roman" w:cs="Times New Roman"/>
           <w:noProof/>
         </w:rPr>
-        <w:instrText xml:space="preserve"> PAGEREF _Toc533882936 \h </w:instrText>
+        <w:instrText xml:space="preserve"> PAGEREF _Toc533786624 \h </w:instrText>
       </w:r>
       <w:r>
         <w:rPr>
@@ -5753,7 +5753,7 @@
           <w:rFonts w:ascii="Times New Roman" w:hAnsi="Times New Roman" w:cs="Times New Roman"/>
           <w:noProof/>
         </w:rPr>
-        <w:t>10</w:t>
+        <w:t>11</w:t>
       </w:r>
       <w:r>
         <w:rPr>
@@ -5780,7 +5780,7 @@
           <w:rFonts w:ascii="Times New Roman" w:hAnsi="Times New Roman" w:cs="Times New Roman"/>
           <w:noProof/>
         </w:rPr>
-        <w:t>Application Layer Activity Diagram</w:t>
+        <w:t>System Activity Diagram</w:t>
       </w:r>
       <w:r>
         <w:rPr>
@@ -5801,7 +5801,7 @@
           <w:rFonts w:ascii="Times New Roman" w:hAnsi="Times New Roman" w:cs="Times New Roman"/>
           <w:noProof/>
         </w:rPr>
-        <w:instrText xml:space="preserve"> PAGEREF _Toc533882937 \h </w:instrText>
+        <w:instrText xml:space="preserve"> PAGEREF _Toc533786625 \h </w:instrText>
       </w:r>
       <w:r>
         <w:rPr>
@@ -5821,7 +5821,7 @@
           <w:rFonts w:ascii="Times New Roman" w:hAnsi="Times New Roman" w:cs="Times New Roman"/>
           <w:noProof/>
         </w:rPr>
-        <w:t>11</w:t>
+        <w:t>12</w:t>
       </w:r>
       <w:r>
         <w:rPr>
@@ -5848,7 +5848,7 @@
           <w:rFonts w:ascii="Times New Roman" w:hAnsi="Times New Roman" w:cs="Times New Roman"/>
           <w:noProof/>
         </w:rPr>
-        <w:t>System Schema Design Model</w:t>
+        <w:t>Table 3</w:t>
       </w:r>
       <w:r>
         <w:rPr>
@@ -5869,7 +5869,7 @@
           <w:rFonts w:ascii="Times New Roman" w:hAnsi="Times New Roman" w:cs="Times New Roman"/>
           <w:noProof/>
         </w:rPr>
-        <w:instrText xml:space="preserve"> PAGEREF _Toc533882938 \h </w:instrText>
+        <w:instrText xml:space="preserve"> PAGEREF _Toc533786626 \h </w:instrText>
       </w:r>
       <w:r>
         <w:rPr>
@@ -5889,7 +5889,7 @@
           <w:rFonts w:ascii="Times New Roman" w:hAnsi="Times New Roman" w:cs="Times New Roman"/>
           <w:noProof/>
         </w:rPr>
-        <w:t>34</w:t>
+        <w:t>25</w:t>
       </w:r>
       <w:r>
         <w:rPr>
@@ -5916,7 +5916,7 @@
           <w:rFonts w:ascii="Times New Roman" w:hAnsi="Times New Roman" w:cs="Times New Roman"/>
           <w:noProof/>
         </w:rPr>
-        <w:t>Administration Model</w:t>
+        <w:t>System Schema Design Model</w:t>
       </w:r>
       <w:r>
         <w:rPr>
@@ -5937,7 +5937,7 @@
           <w:rFonts w:ascii="Times New Roman" w:hAnsi="Times New Roman" w:cs="Times New Roman"/>
           <w:noProof/>
         </w:rPr>
-        <w:instrText xml:space="preserve"> PAGEREF _Toc533882939 \h </w:instrText>
+        <w:instrText xml:space="preserve"> PAGEREF _Toc533786627 \h </w:instrText>
       </w:r>
       <w:r>
         <w:rPr>
@@ -5984,7 +5984,7 @@
           <w:rFonts w:ascii="Times New Roman" w:hAnsi="Times New Roman" w:cs="Times New Roman"/>
           <w:noProof/>
         </w:rPr>
-        <w:t>Patient Model</w:t>
+        <w:t>Administration Model</w:t>
       </w:r>
       <w:r>
         <w:rPr>
@@ -6005,7 +6005,7 @@
           <w:rFonts w:ascii="Times New Roman" w:hAnsi="Times New Roman" w:cs="Times New Roman"/>
           <w:noProof/>
         </w:rPr>
-        <w:instrText xml:space="preserve"> PAGEREF _Toc533882940 \h </w:instrText>
+        <w:instrText xml:space="preserve"> PAGEREF _Toc533786628 \h </w:instrText>
       </w:r>
       <w:r>
         <w:rPr>
@@ -6052,57 +6052,48 @@
           <w:rFonts w:ascii="Times New Roman" w:hAnsi="Times New Roman" w:cs="Times New Roman"/>
           <w:noProof/>
         </w:rPr>
-        <w:t xml:space="preserve">Software </w:t>
-      </w:r>
-      <w:bookmarkStart w:id="0" w:name="_GoBack"/>
-      <w:bookmarkEnd w:id="0"/>
+        <w:t>Patient Model</w:t>
+      </w:r>
       <w:r>
         <w:rPr>
           <w:rFonts w:ascii="Times New Roman" w:hAnsi="Times New Roman" w:cs="Times New Roman"/>
           <w:noProof/>
         </w:rPr>
-        <w:t>Activity Diagram</w:t>
+        <w:tab/>
       </w:r>
       <w:r>
         <w:rPr>
           <w:rFonts w:ascii="Times New Roman" w:hAnsi="Times New Roman" w:cs="Times New Roman"/>
           <w:noProof/>
         </w:rPr>
-        <w:tab/>
+        <w:fldChar w:fldCharType="begin"/>
       </w:r>
       <w:r>
         <w:rPr>
           <w:rFonts w:ascii="Times New Roman" w:hAnsi="Times New Roman" w:cs="Times New Roman"/>
           <w:noProof/>
         </w:rPr>
-        <w:fldChar w:fldCharType="begin"/>
+        <w:instrText xml:space="preserve"> PAGEREF _Toc533786629 \h </w:instrText>
       </w:r>
       <w:r>
         <w:rPr>
           <w:rFonts w:ascii="Times New Roman" w:hAnsi="Times New Roman" w:cs="Times New Roman"/>
           <w:noProof/>
         </w:rPr>
-        <w:instrText xml:space="preserve"> PAGEREF _Toc533882941 \h </w:instrText>
       </w:r>
       <w:r>
         <w:rPr>
           <w:rFonts w:ascii="Times New Roman" w:hAnsi="Times New Roman" w:cs="Times New Roman"/>
           <w:noProof/>
         </w:rPr>
+        <w:fldChar w:fldCharType="separate"/>
       </w:r>
       <w:r>
         <w:rPr>
           <w:rFonts w:ascii="Times New Roman" w:hAnsi="Times New Roman" w:cs="Times New Roman"/>
           <w:noProof/>
         </w:rPr>
-        <w:fldChar w:fldCharType="separate"/>
-      </w:r>
-      <w:r>
-        <w:rPr>
-          <w:rFonts w:ascii="Times New Roman" w:hAnsi="Times New Roman" w:cs="Times New Roman"/>
-          <w:noProof/>
-        </w:rPr>
-        <w:t>39</w:t>
+        <w:t>37</w:t>
       </w:r>
       <w:r>
         <w:rPr>
@@ -6133,7 +6124,9 @@
         <w:lastRenderedPageBreak/>
         <w:fldChar w:fldCharType="end"/>
       </w:r>
-      <w:bookmarkStart w:id="1" w:name="_Toc533785139"/>
+      <w:bookmarkStart w:id="0" w:name="_Toc533785139"/>
+      <w:bookmarkStart w:id="1" w:name="_GoBack"/>
+      <w:bookmarkEnd w:id="1"/>
       <w:r>
         <w:rPr>
           <w:rStyle w:val="Heading1Char"/>
@@ -6150,7 +6143,7 @@
         </w:rPr>
         <w:t xml:space="preserve"> and Terms</w:t>
       </w:r>
-      <w:bookmarkEnd w:id="1"/>
+      <w:bookmarkEnd w:id="0"/>
     </w:p>
     <w:p>
       <w:pPr>
@@ -8328,7 +8321,7 @@
         <w:pStyle w:val="Caption"/>
       </w:pPr>
       <w:bookmarkStart w:id="3" w:name="_Toc533785141"/>
-      <w:bookmarkStart w:id="4" w:name="_Toc533882934"/>
+      <w:bookmarkStart w:id="4" w:name="_Toc533786622"/>
       <w:r>
         <w:t>Revisions</w:t>
       </w:r>
@@ -10101,7 +10094,7 @@
           <w:rFonts w:ascii="Times New Roman" w:hAnsi="Times New Roman" w:cs="Times New Roman"/>
         </w:rPr>
       </w:pPr>
-      <w:bookmarkStart w:id="12" w:name="_Toc533882935"/>
+      <w:bookmarkStart w:id="12" w:name="_Toc533786623"/>
       <w:r>
         <w:t>Tools</w:t>
       </w:r>
@@ -10403,7 +10396,7 @@
           <w:rFonts w:ascii="Times New Roman" w:hAnsi="Times New Roman" w:cs="Times New Roman"/>
         </w:rPr>
       </w:pPr>
-      <w:bookmarkStart w:id="15" w:name="_Toc533882936"/>
+      <w:bookmarkStart w:id="15" w:name="_Toc533786624"/>
       <w:r>
         <w:t>System Context Diagram</w:t>
       </w:r>
@@ -10503,8 +10496,8 @@
         </w:rPr>
         <w:lastRenderedPageBreak/>
         <w:drawing>
-          <wp:inline distT="0" distB="0" distL="0" distR="0" wp14:anchorId="03A37E20" wp14:editId="3091603D">
-            <wp:extent cx="4445655" cy="7230745"/>
+          <wp:inline distT="0" distB="0" distL="0" distR="0" wp14:anchorId="03A37E20" wp14:editId="28229F4C">
+            <wp:extent cx="5943600" cy="7230745"/>
             <wp:effectExtent l="0" t="0" r="0" b="8255"/>
             <wp:docPr id="6" name="Picture 6"/>
             <wp:cNvGraphicFramePr>
@@ -10532,7 +10525,7 @@
                   <pic:spPr>
                     <a:xfrm>
                       <a:off x="0" y="0"/>
-                      <a:ext cx="4445655" cy="7230745"/>
+                      <a:ext cx="5943600" cy="7230745"/>
                     </a:xfrm>
                     <a:prstGeom prst="rect">
                       <a:avLst/>
@@ -10551,12 +10544,9 @@
         <w:keepNext/>
       </w:pPr>
       <w:bookmarkStart w:id="17" w:name="_Toc533785152"/>
-      <w:bookmarkStart w:id="18" w:name="_Toc533882937"/>
-      <w:r>
-        <w:t>Application Layer Activity</w:t>
-      </w:r>
-      <w:r>
-        <w:t xml:space="preserve"> Diagram</w:t>
+      <w:bookmarkStart w:id="18" w:name="_Toc533786625"/>
+      <w:r>
+        <w:t>System Activity Diagram</w:t>
       </w:r>
       <w:bookmarkEnd w:id="18"/>
       <w:r>
@@ -13235,6 +13225,7 @@
           <w:rFonts w:cs="Times New Roman"/>
           <w:color w:val="auto"/>
         </w:rPr>
+        <w:lastRenderedPageBreak/>
         <w:t>(24) Chronic Health Conditions (CB)</w:t>
       </w:r>
     </w:p>
@@ -13297,7 +13288,6 @@
               <w:rPr>
                 <w:rFonts w:ascii="Times New Roman" w:hAnsi="Times New Roman" w:cs="Times New Roman"/>
               </w:rPr>
-              <w:lastRenderedPageBreak/>
               <w:t>Diabetes</w:t>
             </w:r>
           </w:p>
@@ -14278,6 +14268,7 @@
               <w:rPr>
                 <w:rFonts w:ascii="Times New Roman" w:hAnsi="Times New Roman" w:cs="Times New Roman"/>
               </w:rPr>
+              <w:lastRenderedPageBreak/>
               <w:t>Beta Blockers</w:t>
             </w:r>
           </w:p>
@@ -14318,7 +14309,6 @@
               <w:rPr>
                 <w:rFonts w:ascii="Times New Roman" w:hAnsi="Times New Roman" w:cs="Times New Roman"/>
               </w:rPr>
-              <w:lastRenderedPageBreak/>
               <w:t>Bronchodilators</w:t>
             </w:r>
           </w:p>
@@ -16011,6 +16001,7 @@
               <w:rPr>
                 <w:rFonts w:ascii="Times New Roman" w:eastAsia="Times New Roman" w:hAnsi="Times New Roman" w:cs="Times New Roman"/>
               </w:rPr>
+              <w:lastRenderedPageBreak/>
               <w:t>10 units</w:t>
             </w:r>
           </w:p>
@@ -16141,7 +16132,6 @@
               <w:rPr>
                 <w:rFonts w:ascii="Times New Roman" w:eastAsia="Times New Roman" w:hAnsi="Times New Roman" w:cs="Times New Roman"/>
               </w:rPr>
-              <w:lastRenderedPageBreak/>
               <w:t>2 puffs</w:t>
             </w:r>
           </w:p>
@@ -18450,6 +18440,7 @@
               <w:rPr>
                 <w:rFonts w:ascii="Times New Roman" w:eastAsia="Times New Roman" w:hAnsi="Times New Roman" w:cs="Times New Roman"/>
               </w:rPr>
+              <w:lastRenderedPageBreak/>
               <w:t>at bedtime</w:t>
             </w:r>
           </w:p>
@@ -18507,7 +18498,6 @@
           <w:rFonts w:cs="Times New Roman"/>
           <w:color w:val="auto"/>
         </w:rPr>
-        <w:lastRenderedPageBreak/>
         <w:t>(33) Indication</w:t>
       </w:r>
     </w:p>
@@ -20883,6 +20873,7 @@
               <w:rPr>
                 <w:rFonts w:ascii="Times New Roman" w:eastAsia="Times New Roman" w:hAnsi="Times New Roman" w:cs="Times New Roman"/>
               </w:rPr>
+              <w:lastRenderedPageBreak/>
               <w:t>Edema</w:t>
             </w:r>
           </w:p>
@@ -21208,7 +21199,6 @@
               <w:rPr>
                 <w:rFonts w:ascii="Times New Roman" w:eastAsia="Times New Roman" w:hAnsi="Times New Roman" w:cs="Times New Roman"/>
               </w:rPr>
-              <w:lastRenderedPageBreak/>
               <w:t>Gastroparesis</w:t>
             </w:r>
           </w:p>
@@ -23419,6 +23409,7 @@
               <w:rPr>
                 <w:rFonts w:ascii="Times New Roman" w:eastAsia="Times New Roman" w:hAnsi="Times New Roman" w:cs="Times New Roman"/>
               </w:rPr>
+              <w:lastRenderedPageBreak/>
               <w:t>Osteoarthritis</w:t>
             </w:r>
           </w:p>
@@ -23811,7 +23802,6 @@
               <w:rPr>
                 <w:rFonts w:ascii="Times New Roman" w:eastAsia="Times New Roman" w:hAnsi="Times New Roman" w:cs="Times New Roman"/>
               </w:rPr>
-              <w:lastRenderedPageBreak/>
               <w:t>Peripheral Edema</w:t>
             </w:r>
           </w:p>
@@ -25949,6 +25939,7 @@
               <w:rPr>
                 <w:rFonts w:ascii="Times New Roman" w:eastAsia="Times New Roman" w:hAnsi="Times New Roman" w:cs="Times New Roman"/>
               </w:rPr>
+              <w:lastRenderedPageBreak/>
               <w:t>UTI prophylaxis</w:t>
             </w:r>
           </w:p>
@@ -26268,7 +26259,6 @@
           <w:rFonts w:cs="Times New Roman"/>
           <w:color w:val="auto"/>
         </w:rPr>
-        <w:lastRenderedPageBreak/>
         <w:t>(34) How long taking?</w:t>
       </w:r>
     </w:p>
@@ -27467,6 +27457,7 @@
               <w:rPr>
                 <w:rFonts w:ascii="Times New Roman" w:eastAsia="Times New Roman" w:hAnsi="Times New Roman" w:cs="Times New Roman"/>
               </w:rPr>
+              <w:lastRenderedPageBreak/>
               <w:t>D3 Lifestyle modifications</w:t>
             </w:r>
           </w:p>
@@ -27722,7 +27713,6 @@
               <w:rPr>
                 <w:rFonts w:ascii="Times New Roman" w:hAnsi="Times New Roman" w:cs="Times New Roman"/>
               </w:rPr>
-              <w:lastRenderedPageBreak/>
               <w:t>Provided drug education</w:t>
             </w:r>
           </w:p>
@@ -28345,6 +28335,7 @@
               <w:rPr>
                 <w:rFonts w:ascii="Times New Roman" w:hAnsi="Times New Roman" w:cs="Times New Roman"/>
               </w:rPr>
+              <w:lastRenderedPageBreak/>
               <w:t>Zoster Recombinant</w:t>
             </w:r>
           </w:p>
@@ -28507,7 +28498,6 @@
           <w:rFonts w:cs="Times New Roman"/>
           <w:color w:val="auto"/>
         </w:rPr>
-        <w:lastRenderedPageBreak/>
         <w:t>(46) Vaccine Recommendations</w:t>
       </w:r>
     </w:p>
@@ -28743,6 +28733,51 @@
           <w:color w:val="auto"/>
         </w:rPr>
       </w:pPr>
+      <w:bookmarkStart w:id="31" w:name="_Toc533786626"/>
+      <w:r>
+        <w:rPr>
+          <w:rFonts w:ascii="Times New Roman" w:hAnsi="Times New Roman" w:cs="Times New Roman"/>
+          <w:color w:val="auto"/>
+        </w:rPr>
+        <w:t xml:space="preserve">Table </w:t>
+      </w:r>
+      <w:r>
+        <w:rPr>
+          <w:rFonts w:ascii="Times New Roman" w:hAnsi="Times New Roman" w:cs="Times New Roman"/>
+          <w:color w:val="auto"/>
+        </w:rPr>
+        <w:fldChar w:fldCharType="begin"/>
+      </w:r>
+      <w:r>
+        <w:rPr>
+          <w:rFonts w:ascii="Times New Roman" w:hAnsi="Times New Roman" w:cs="Times New Roman"/>
+          <w:color w:val="auto"/>
+        </w:rPr>
+        <w:instrText xml:space="preserve"> SEQ Table \* ARABIC </w:instrText>
+      </w:r>
+      <w:r>
+        <w:rPr>
+          <w:rFonts w:ascii="Times New Roman" w:hAnsi="Times New Roman" w:cs="Times New Roman"/>
+          <w:color w:val="auto"/>
+        </w:rPr>
+        <w:fldChar w:fldCharType="separate"/>
+      </w:r>
+      <w:r>
+        <w:rPr>
+          <w:rFonts w:ascii="Times New Roman" w:hAnsi="Times New Roman" w:cs="Times New Roman"/>
+          <w:noProof/>
+          <w:color w:val="auto"/>
+        </w:rPr>
+        <w:t>3</w:t>
+      </w:r>
+      <w:bookmarkEnd w:id="31"/>
+      <w:r>
+        <w:rPr>
+          <w:rFonts w:ascii="Times New Roman" w:hAnsi="Times New Roman" w:cs="Times New Roman"/>
+          <w:color w:val="auto"/>
+        </w:rPr>
+        <w:fldChar w:fldCharType="end"/>
+      </w:r>
     </w:p>
     <w:tbl>
       <w:tblPr>
@@ -28922,7 +28957,7 @@
           <w:color w:val="auto"/>
         </w:rPr>
       </w:pPr>
-      <w:bookmarkStart w:id="31" w:name="_Toc533785165"/>
+      <w:bookmarkStart w:id="32" w:name="_Toc533785165"/>
       <w:r>
         <w:rPr>
           <w:rFonts w:cs="Times New Roman"/>
@@ -28930,7 +28965,7 @@
         </w:rPr>
         <w:t>Demographics</w:t>
       </w:r>
-      <w:bookmarkEnd w:id="31"/>
+      <w:bookmarkEnd w:id="32"/>
     </w:p>
     <w:p>
       <w:pPr>
@@ -29139,7 +29174,7 @@
           <w:color w:val="auto"/>
         </w:rPr>
       </w:pPr>
-      <w:bookmarkStart w:id="32" w:name="_Toc533785166"/>
+      <w:bookmarkStart w:id="33" w:name="_Toc533785166"/>
       <w:r>
         <w:rPr>
           <w:rFonts w:cs="Times New Roman"/>
@@ -29147,7 +29182,7 @@
         </w:rPr>
         <w:t>Diabetes Counseling Session</w:t>
       </w:r>
-      <w:bookmarkEnd w:id="32"/>
+      <w:bookmarkEnd w:id="33"/>
       <w:r>
         <w:rPr>
           <w:rFonts w:cs="Times New Roman"/>
@@ -30015,7 +30050,7 @@
           <w:rFonts w:cs="Times New Roman"/>
         </w:rPr>
       </w:pPr>
-      <w:bookmarkStart w:id="33" w:name="_Toc533785167"/>
+      <w:bookmarkStart w:id="34" w:name="_Toc533785167"/>
       <w:r>
         <w:rPr>
           <w:rFonts w:cs="Times New Roman"/>
@@ -30034,7 +30069,7 @@
         </w:rPr>
         <w:t>Lists or Check Boxes</w:t>
       </w:r>
-      <w:bookmarkEnd w:id="33"/>
+      <w:bookmarkEnd w:id="34"/>
     </w:p>
     <w:p>
       <w:pPr>
@@ -30053,7 +30088,7 @@
           <w:color w:val="auto"/>
         </w:rPr>
       </w:pPr>
-      <w:bookmarkStart w:id="34" w:name="_Toc533785168"/>
+      <w:bookmarkStart w:id="35" w:name="_Toc533785168"/>
       <w:r>
         <w:rPr>
           <w:rFonts w:cs="Times New Roman"/>
@@ -30061,7 +30096,7 @@
         </w:rPr>
         <w:t>Demographics:</w:t>
       </w:r>
-      <w:bookmarkEnd w:id="34"/>
+      <w:bookmarkEnd w:id="35"/>
     </w:p>
     <w:p>
       <w:pPr>
@@ -31045,6 +31080,7 @@
           <w:rFonts w:cs="Times New Roman"/>
           <w:color w:val="auto"/>
         </w:rPr>
+        <w:lastRenderedPageBreak/>
         <w:t>(10) Number of Pharmacies</w:t>
       </w:r>
     </w:p>
@@ -31272,7 +31308,6 @@
               <w:rPr>
                 <w:rFonts w:ascii="Times New Roman" w:eastAsia="Times New Roman" w:hAnsi="Times New Roman" w:cs="Times New Roman"/>
               </w:rPr>
-              <w:lastRenderedPageBreak/>
               <w:t>3+</w:t>
             </w:r>
           </w:p>
@@ -31564,7 +31599,7 @@
           <w:color w:val="auto"/>
         </w:rPr>
       </w:pPr>
-      <w:bookmarkStart w:id="35" w:name="_Toc533785169"/>
+      <w:bookmarkStart w:id="36" w:name="_Toc533785169"/>
       <w:r>
         <w:rPr>
           <w:rFonts w:cs="Times New Roman"/>
@@ -31572,7 +31607,7 @@
         </w:rPr>
         <w:t>Session Information:</w:t>
       </w:r>
-      <w:bookmarkEnd w:id="35"/>
+      <w:bookmarkEnd w:id="36"/>
     </w:p>
     <w:p>
       <w:pPr>
@@ -32099,7 +32134,7 @@
           <w:color w:val="auto"/>
         </w:rPr>
       </w:pPr>
-      <w:bookmarkStart w:id="36" w:name="_Toc533785170"/>
+      <w:bookmarkStart w:id="37" w:name="_Toc533785170"/>
       <w:r>
         <w:rPr>
           <w:rFonts w:cs="Times New Roman"/>
@@ -32107,7 +32142,7 @@
         </w:rPr>
         <w:t>Diabetes laboratories</w:t>
       </w:r>
-      <w:bookmarkEnd w:id="36"/>
+      <w:bookmarkEnd w:id="37"/>
       <w:r>
         <w:rPr>
           <w:rFonts w:cs="Times New Roman"/>
@@ -32203,6 +32238,7 @@
                 <w:rFonts w:ascii="Times New Roman" w:hAnsi="Times New Roman" w:cs="Times New Roman"/>
                 <w:b/>
               </w:rPr>
+              <w:lastRenderedPageBreak/>
               <w:t>Excellent</w:t>
             </w:r>
           </w:p>
@@ -32460,7 +32496,7 @@
                 <w:b/>
               </w:rPr>
             </w:pPr>
-            <w:bookmarkStart w:id="37" w:name="_Hlk522573259"/>
+            <w:bookmarkStart w:id="38" w:name="_Hlk522573259"/>
             <w:r>
               <w:rPr>
                 <w:rFonts w:ascii="Times New Roman" w:hAnsi="Times New Roman" w:cs="Times New Roman"/>
@@ -32693,7 +32729,7 @@
           </w:p>
         </w:tc>
       </w:tr>
-      <w:bookmarkEnd w:id="37"/>
+      <w:bookmarkEnd w:id="38"/>
     </w:tbl>
     <w:p>
       <w:pPr>
@@ -32711,7 +32747,7 @@
           <w:color w:val="auto"/>
         </w:rPr>
       </w:pPr>
-      <w:bookmarkStart w:id="38" w:name="_Toc533785171"/>
+      <w:bookmarkStart w:id="39" w:name="_Toc533785171"/>
       <w:r>
         <w:rPr>
           <w:rFonts w:cs="Times New Roman"/>
@@ -32719,7 +32755,7 @@
         </w:rPr>
         <w:t>Health Care Utilization</w:t>
       </w:r>
-      <w:bookmarkEnd w:id="38"/>
+      <w:bookmarkEnd w:id="39"/>
     </w:p>
     <w:p>
       <w:pPr>
@@ -33361,6 +33397,7 @@
               <w:rPr>
                 <w:rFonts w:ascii="Times New Roman" w:hAnsi="Times New Roman" w:cs="Times New Roman"/>
               </w:rPr>
+              <w:lastRenderedPageBreak/>
               <w:t>0</w:t>
             </w:r>
           </w:p>
@@ -34029,17 +34066,17 @@
           <w:rFonts w:cs="Times New Roman"/>
         </w:rPr>
       </w:pPr>
-      <w:bookmarkStart w:id="39" w:name="_Logical_Organization_of"/>
-      <w:bookmarkStart w:id="40" w:name="_Toc533785172"/>
+      <w:bookmarkStart w:id="40" w:name="_Logical_Organization_of"/>
       <w:bookmarkStart w:id="41" w:name="Organization"/>
-      <w:bookmarkEnd w:id="39"/>
+      <w:bookmarkStart w:id="42" w:name="_Toc533785172"/>
+      <w:bookmarkEnd w:id="40"/>
       <w:r>
         <w:rPr>
           <w:rFonts w:cs="Times New Roman"/>
         </w:rPr>
         <w:t>Logical Organization of Data</w:t>
       </w:r>
-      <w:bookmarkEnd w:id="40"/>
+      <w:bookmarkEnd w:id="42"/>
     </w:p>
     <w:bookmarkEnd w:id="41"/>
     <w:p>
@@ -34063,7 +34100,7 @@
           <w:color w:val="auto"/>
         </w:rPr>
       </w:pPr>
-      <w:bookmarkStart w:id="42" w:name="_Toc533785173"/>
+      <w:bookmarkStart w:id="43" w:name="_Toc533785173"/>
       <w:r>
         <w:rPr>
           <w:rFonts w:cs="Times New Roman"/>
@@ -34071,7 +34108,7 @@
         </w:rPr>
         <w:t>Session</w:t>
       </w:r>
-      <w:bookmarkEnd w:id="42"/>
+      <w:bookmarkEnd w:id="43"/>
     </w:p>
     <w:p>
       <w:pPr>
@@ -34214,6 +34251,7 @@
         <w:rPr>
           <w:rFonts w:ascii="Times New Roman" w:hAnsi="Times New Roman" w:cs="Times New Roman"/>
         </w:rPr>
+        <w:lastRenderedPageBreak/>
         <w:t>Facility</w:t>
       </w:r>
     </w:p>
@@ -34235,7 +34273,7 @@
           <w:color w:val="auto"/>
         </w:rPr>
       </w:pPr>
-      <w:bookmarkStart w:id="43" w:name="_Toc533785174"/>
+      <w:bookmarkStart w:id="44" w:name="_Toc533785174"/>
       <w:r>
         <w:rPr>
           <w:rFonts w:cs="Times New Roman"/>
@@ -34243,7 +34281,7 @@
         </w:rPr>
         <w:t>Demographics</w:t>
       </w:r>
-      <w:bookmarkEnd w:id="43"/>
+      <w:bookmarkEnd w:id="44"/>
     </w:p>
     <w:p>
       <w:pPr>
@@ -34281,7 +34319,6 @@
         <w:rPr>
           <w:rFonts w:ascii="Times New Roman" w:hAnsi="Times New Roman" w:cs="Times New Roman"/>
         </w:rPr>
-        <w:lastRenderedPageBreak/>
         <w:t>Patient Age</w:t>
       </w:r>
     </w:p>
@@ -34348,7 +34385,7 @@
           <w:color w:val="auto"/>
         </w:rPr>
       </w:pPr>
-      <w:bookmarkStart w:id="44" w:name="_Toc533785175"/>
+      <w:bookmarkStart w:id="45" w:name="_Toc533785175"/>
       <w:r>
         <w:rPr>
           <w:rFonts w:cs="Times New Roman"/>
@@ -34356,7 +34393,7 @@
         </w:rPr>
         <w:t>Insurance</w:t>
       </w:r>
-      <w:bookmarkEnd w:id="44"/>
+      <w:bookmarkEnd w:id="45"/>
     </w:p>
     <w:p>
       <w:pPr>
@@ -34434,7 +34471,7 @@
           <w:color w:val="auto"/>
         </w:rPr>
       </w:pPr>
-      <w:bookmarkStart w:id="45" w:name="_Toc533785176"/>
+      <w:bookmarkStart w:id="46" w:name="_Toc533785176"/>
       <w:r>
         <w:rPr>
           <w:rFonts w:cs="Times New Roman"/>
@@ -34442,7 +34479,7 @@
         </w:rPr>
         <w:t>Pharmacy</w:t>
       </w:r>
-      <w:bookmarkEnd w:id="45"/>
+      <w:bookmarkEnd w:id="46"/>
     </w:p>
     <w:p>
       <w:pPr>
@@ -34481,7 +34518,7 @@
           <w:color w:val="auto"/>
         </w:rPr>
       </w:pPr>
-      <w:bookmarkStart w:id="46" w:name="_Toc533785177"/>
+      <w:bookmarkStart w:id="47" w:name="_Toc533785177"/>
       <w:r>
         <w:rPr>
           <w:rFonts w:cs="Times New Roman"/>
@@ -34489,7 +34526,7 @@
         </w:rPr>
         <w:t>Prescriber</w:t>
       </w:r>
-      <w:bookmarkEnd w:id="46"/>
+      <w:bookmarkEnd w:id="47"/>
     </w:p>
     <w:p>
       <w:pPr>
@@ -34528,7 +34565,7 @@
           <w:color w:val="auto"/>
         </w:rPr>
       </w:pPr>
-      <w:bookmarkStart w:id="47" w:name="_Toc533785178"/>
+      <w:bookmarkStart w:id="48" w:name="_Toc533785178"/>
       <w:r>
         <w:rPr>
           <w:rFonts w:cs="Times New Roman"/>
@@ -34536,7 +34573,7 @@
         </w:rPr>
         <w:t>Health Data</w:t>
       </w:r>
-      <w:bookmarkEnd w:id="47"/>
+      <w:bookmarkEnd w:id="48"/>
     </w:p>
     <w:p>
       <w:pPr>
@@ -34757,7 +34794,7 @@
           <w:color w:val="auto"/>
         </w:rPr>
       </w:pPr>
-      <w:bookmarkStart w:id="48" w:name="_Toc533785179"/>
+      <w:bookmarkStart w:id="49" w:name="_Toc533785179"/>
       <w:r>
         <w:rPr>
           <w:rFonts w:cs="Times New Roman"/>
@@ -34765,7 +34802,7 @@
         </w:rPr>
         <w:t>Immunizations</w:t>
       </w:r>
-      <w:bookmarkEnd w:id="48"/>
+      <w:bookmarkEnd w:id="49"/>
     </w:p>
     <w:p>
       <w:pPr>
@@ -34812,6 +34849,7 @@
         <w:rPr>
           <w:rFonts w:ascii="Times New Roman" w:hAnsi="Times New Roman" w:cs="Times New Roman"/>
         </w:rPr>
+        <w:lastRenderedPageBreak/>
         <w:t>Comments</w:t>
       </w:r>
     </w:p>
@@ -34823,7 +34861,7 @@
           <w:color w:val="auto"/>
         </w:rPr>
       </w:pPr>
-      <w:bookmarkStart w:id="49" w:name="_Toc533785180"/>
+      <w:bookmarkStart w:id="50" w:name="_Toc533785180"/>
       <w:r>
         <w:rPr>
           <w:rFonts w:cs="Times New Roman"/>
@@ -34831,7 +34869,7 @@
         </w:rPr>
         <w:t>Patient Diabetes Behavior Information</w:t>
       </w:r>
-      <w:bookmarkEnd w:id="49"/>
+      <w:bookmarkEnd w:id="50"/>
     </w:p>
     <w:p>
       <w:pPr>
@@ -34879,7 +34917,6 @@
         </w:numPr>
       </w:pPr>
       <w:r>
-        <w:lastRenderedPageBreak/>
         <w:t>Medication management</w:t>
       </w:r>
     </w:p>
@@ -35298,7 +35335,7 @@
           <w:color w:val="auto"/>
         </w:rPr>
       </w:pPr>
-      <w:bookmarkStart w:id="50" w:name="_Toc533785181"/>
+      <w:bookmarkStart w:id="51" w:name="_Toc533785181"/>
       <w:r>
         <w:rPr>
           <w:rFonts w:cs="Times New Roman"/>
@@ -35306,7 +35343,7 @@
         </w:rPr>
         <w:t>Drug</w:t>
       </w:r>
-      <w:bookmarkEnd w:id="50"/>
+      <w:bookmarkEnd w:id="51"/>
     </w:p>
     <w:p>
       <w:pPr>
@@ -35370,6 +35407,7 @@
         <w:rPr>
           <w:rFonts w:ascii="Times New Roman" w:hAnsi="Times New Roman" w:cs="Times New Roman"/>
         </w:rPr>
+        <w:lastRenderedPageBreak/>
         <w:t>Strength</w:t>
       </w:r>
     </w:p>
@@ -35397,7 +35435,7 @@
           <w:color w:val="auto"/>
         </w:rPr>
       </w:pPr>
-      <w:bookmarkStart w:id="51" w:name="_Toc533785182"/>
+      <w:bookmarkStart w:id="52" w:name="_Toc533785182"/>
       <w:r>
         <w:rPr>
           <w:rFonts w:cs="Times New Roman"/>
@@ -35405,7 +35443,7 @@
         </w:rPr>
         <w:t>Survey</w:t>
       </w:r>
-      <w:bookmarkEnd w:id="51"/>
+      <w:bookmarkEnd w:id="52"/>
     </w:p>
     <w:p>
       <w:pPr>
@@ -35431,16 +35469,15 @@
           <w:color w:val="auto"/>
         </w:rPr>
       </w:pPr>
-      <w:bookmarkStart w:id="52" w:name="_Toc533785183"/>
+      <w:bookmarkStart w:id="53" w:name="_Toc533785183"/>
       <w:r>
         <w:rPr>
           <w:rFonts w:cs="Times New Roman"/>
           <w:color w:val="auto"/>
         </w:rPr>
-        <w:lastRenderedPageBreak/>
         <w:t>Med Review – TMR / also used in CMR</w:t>
       </w:r>
-      <w:bookmarkEnd w:id="52"/>
+      <w:bookmarkEnd w:id="53"/>
     </w:p>
     <w:p>
       <w:pPr>
@@ -35596,7 +35633,7 @@
           <w:color w:val="auto"/>
         </w:rPr>
       </w:pPr>
-      <w:bookmarkStart w:id="53" w:name="_Toc533785184"/>
+      <w:bookmarkStart w:id="54" w:name="_Toc533785184"/>
       <w:r>
         <w:rPr>
           <w:rFonts w:cs="Times New Roman"/>
@@ -35604,7 +35641,7 @@
         </w:rPr>
         <w:t>Materials Delivered</w:t>
       </w:r>
-      <w:bookmarkEnd w:id="53"/>
+      <w:bookmarkEnd w:id="54"/>
     </w:p>
     <w:p>
       <w:pPr>
@@ -35707,7 +35744,7 @@
           <w:color w:val="auto"/>
         </w:rPr>
       </w:pPr>
-      <w:bookmarkStart w:id="54" w:name="_Toc533785185"/>
+      <w:bookmarkStart w:id="55" w:name="_Toc533785185"/>
       <w:r>
         <w:rPr>
           <w:rFonts w:eastAsia="Georgia" w:cs="Times New Roman"/>
@@ -35716,7 +35753,7 @@
         <w:lastRenderedPageBreak/>
         <w:t>Logical Design and Models</w:t>
       </w:r>
-      <w:bookmarkEnd w:id="54"/>
+      <w:bookmarkEnd w:id="55"/>
     </w:p>
     <w:p>
       <w:pPr>
@@ -35877,7 +35914,7 @@
           <w:color w:val="auto"/>
         </w:rPr>
       </w:pPr>
-      <w:bookmarkStart w:id="55" w:name="_Toc533785186"/>
+      <w:bookmarkStart w:id="56" w:name="_Toc533785186"/>
       <w:r>
         <w:rPr>
           <w:rFonts w:eastAsia="Georgia" w:cs="Times New Roman"/>
@@ -35885,7 +35922,7 @@
         </w:rPr>
         <w:t>Conceptual Model for Database</w:t>
       </w:r>
-      <w:bookmarkEnd w:id="55"/>
+      <w:bookmarkEnd w:id="56"/>
     </w:p>
     <w:p>
       <w:pPr>
@@ -36035,7 +36072,7 @@
           <w:rFonts w:eastAsia="Georgia" w:cs="Times New Roman"/>
         </w:rPr>
       </w:pPr>
-      <w:bookmarkStart w:id="56" w:name="_Toc533785187"/>
+      <w:bookmarkStart w:id="57" w:name="_Toc533785187"/>
       <w:r>
         <w:rPr>
           <w:rFonts w:eastAsia="Georgia" w:cs="Times New Roman"/>
@@ -36043,18 +36080,18 @@
         <w:lastRenderedPageBreak/>
         <w:t>System Schema Design Model</w:t>
       </w:r>
-      <w:bookmarkEnd w:id="56"/>
+      <w:bookmarkEnd w:id="57"/>
     </w:p>
     <w:p>
       <w:pPr>
         <w:pStyle w:val="Caption"/>
         <w:keepNext/>
       </w:pPr>
-      <w:bookmarkStart w:id="57" w:name="_Toc533882938"/>
+      <w:bookmarkStart w:id="58" w:name="_Toc533786627"/>
       <w:r>
         <w:t>System Schema Design Model</w:t>
       </w:r>
-      <w:bookmarkEnd w:id="57"/>
+      <w:bookmarkEnd w:id="58"/>
     </w:p>
     <w:p>
       <w:pPr>
@@ -36125,7 +36162,7 @@
           <w:rFonts w:eastAsia="Georgia" w:cs="Times New Roman"/>
         </w:rPr>
       </w:pPr>
-      <w:bookmarkStart w:id="58" w:name="_Toc533785188"/>
+      <w:bookmarkStart w:id="59" w:name="_Toc533785188"/>
       <w:r>
         <w:rPr>
           <w:rFonts w:eastAsia="Georgia" w:cs="Times New Roman"/>
@@ -36133,7 +36170,7 @@
         <w:lastRenderedPageBreak/>
         <w:t>Administration Model</w:t>
       </w:r>
-      <w:bookmarkEnd w:id="58"/>
+      <w:bookmarkEnd w:id="59"/>
     </w:p>
     <w:p>
       <w:pPr>
@@ -36263,11 +36300,11 @@
           <w:rFonts w:ascii="Times New Roman" w:hAnsi="Times New Roman" w:cs="Times New Roman"/>
         </w:rPr>
       </w:pPr>
-      <w:bookmarkStart w:id="59" w:name="_Toc533882939"/>
+      <w:bookmarkStart w:id="60" w:name="_Toc533786628"/>
       <w:r>
         <w:t>Administration Model</w:t>
       </w:r>
-      <w:bookmarkEnd w:id="59"/>
+      <w:bookmarkEnd w:id="60"/>
     </w:p>
     <w:p>
       <w:pPr>
@@ -36283,7 +36320,7 @@
           <w:rFonts w:eastAsia="Georgia" w:cs="Times New Roman"/>
         </w:rPr>
       </w:pPr>
-      <w:bookmarkStart w:id="60" w:name="_Toc533785189"/>
+      <w:bookmarkStart w:id="61" w:name="_Toc533785189"/>
       <w:r>
         <w:rPr>
           <w:rFonts w:eastAsia="Georgia" w:cs="Times New Roman"/>
@@ -36320,7 +36357,7 @@
         </w:rPr>
         <w:t>of end user functioning</w:t>
       </w:r>
-      <w:bookmarkEnd w:id="60"/>
+      <w:bookmarkEnd w:id="61"/>
     </w:p>
     <w:p>
       <w:pPr>
@@ -36368,7 +36405,7 @@
           <w:rFonts w:eastAsia="Georgia" w:cs="Times New Roman"/>
         </w:rPr>
       </w:pPr>
-      <w:bookmarkStart w:id="61" w:name="_Toc533785190"/>
+      <w:bookmarkStart w:id="62" w:name="_Toc533785190"/>
       <w:r>
         <w:rPr>
           <w:rFonts w:eastAsia="Georgia" w:cs="Times New Roman"/>
@@ -36376,7 +36413,7 @@
         <w:lastRenderedPageBreak/>
         <w:t>Patient Model</w:t>
       </w:r>
-      <w:bookmarkEnd w:id="61"/>
+      <w:bookmarkEnd w:id="62"/>
     </w:p>
     <w:p>
       <w:pPr>
@@ -36425,7 +36462,7 @@
                     <pic:cNvPicPr/>
                   </pic:nvPicPr>
                   <pic:blipFill>
-                    <a:blip r:embed="rId13">
+                    <a:blip r:embed="rId10">
                       <a:extLst>
                         <a:ext uri="{28A0092B-C50C-407E-A947-70E740481C1C}">
                           <a14:useLocalDpi xmlns:a14="http://schemas.microsoft.com/office/drawing/2010/main" val="0"/>
@@ -36459,11 +36496,11 @@
           <w:rFonts w:ascii="Times New Roman" w:hAnsi="Times New Roman" w:cs="Times New Roman"/>
         </w:rPr>
       </w:pPr>
-      <w:bookmarkStart w:id="62" w:name="_Toc533882940"/>
+      <w:bookmarkStart w:id="63" w:name="_Toc533786629"/>
       <w:r>
         <w:t>Patient Model</w:t>
       </w:r>
-      <w:bookmarkEnd w:id="62"/>
+      <w:bookmarkEnd w:id="63"/>
       <w:r>
         <w:t xml:space="preserve"> </w:t>
       </w:r>
@@ -36484,7 +36521,7 @@
           <w:szCs w:val="24"/>
         </w:rPr>
       </w:pPr>
-      <w:bookmarkStart w:id="63" w:name="_Toc533785191"/>
+      <w:bookmarkStart w:id="64" w:name="_Toc533785191"/>
       <w:r>
         <w:rPr>
           <w:rFonts w:cs="Times New Roman"/>
@@ -36513,7 +36550,7 @@
         </w:rPr>
         <w:t>Extract, Transform and Load</w:t>
       </w:r>
-      <w:bookmarkEnd w:id="63"/>
+      <w:bookmarkEnd w:id="64"/>
     </w:p>
     <w:p>
       <w:pPr>
@@ -36540,7 +36577,7 @@
           <w:color w:val="auto"/>
         </w:rPr>
       </w:pPr>
-      <w:bookmarkStart w:id="64" w:name="_Toc533785192"/>
+      <w:bookmarkStart w:id="65" w:name="_Toc533785192"/>
       <w:r>
         <w:rPr>
           <w:rFonts w:cs="Times New Roman"/>
@@ -36555,7 +36592,7 @@
         </w:rPr>
         <w:t xml:space="preserve"> – data sources</w:t>
       </w:r>
-      <w:bookmarkEnd w:id="64"/>
+      <w:bookmarkEnd w:id="65"/>
     </w:p>
     <w:p>
       <w:pPr>
@@ -36583,7 +36620,7 @@
           <w:color w:val="auto"/>
         </w:rPr>
       </w:pPr>
-      <w:bookmarkStart w:id="65" w:name="_Toc533785193"/>
+      <w:bookmarkStart w:id="66" w:name="_Toc533785193"/>
       <w:r>
         <w:rPr>
           <w:rFonts w:cs="Times New Roman"/>
@@ -36591,7 +36628,7 @@
         </w:rPr>
         <w:t>Data and Functions</w:t>
       </w:r>
-      <w:bookmarkEnd w:id="65"/>
+      <w:bookmarkEnd w:id="66"/>
     </w:p>
     <w:p>
       <w:pPr>
@@ -37526,7 +37563,7 @@
           <w:color w:val="auto"/>
         </w:rPr>
       </w:pPr>
-      <w:bookmarkStart w:id="66" w:name="_Toc533785194"/>
+      <w:bookmarkStart w:id="67" w:name="_Toc533785194"/>
       <w:r>
         <w:rPr>
           <w:rFonts w:cs="Times New Roman"/>
@@ -37534,7 +37571,7 @@
         </w:rPr>
         <w:t>Business Rules</w:t>
       </w:r>
-      <w:bookmarkEnd w:id="66"/>
+      <w:bookmarkEnd w:id="67"/>
     </w:p>
     <w:p>
       <w:pPr>
@@ -37598,7 +37635,7 @@
           <w:color w:val="auto"/>
         </w:rPr>
       </w:pPr>
-      <w:bookmarkStart w:id="67" w:name="_Toc533785195"/>
+      <w:bookmarkStart w:id="68" w:name="_Toc533785195"/>
       <w:r>
         <w:rPr>
           <w:rFonts w:eastAsia="Georgia" w:cs="Times New Roman"/>
@@ -37607,7 +37644,7 @@
         <w:lastRenderedPageBreak/>
         <w:t>Physical Model</w:t>
       </w:r>
-      <w:bookmarkEnd w:id="67"/>
+      <w:bookmarkEnd w:id="68"/>
     </w:p>
     <w:p>
       <w:pPr>
@@ -37663,14 +37700,14 @@
           <w:rFonts w:eastAsia="Georgia" w:cs="Times New Roman"/>
         </w:rPr>
       </w:pPr>
-      <w:bookmarkStart w:id="68" w:name="_Toc533785196"/>
+      <w:bookmarkStart w:id="69" w:name="_Toc533785196"/>
       <w:r>
         <w:rPr>
           <w:rFonts w:eastAsia="Georgia" w:cs="Times New Roman"/>
         </w:rPr>
         <w:t>Table Models and Data Dictionary</w:t>
       </w:r>
-      <w:bookmarkEnd w:id="68"/>
+      <w:bookmarkEnd w:id="69"/>
     </w:p>
     <w:p>
       <w:pPr>
@@ -37759,14 +37796,14 @@
           <w:rFonts w:eastAsia="Georgia" w:cs="Times New Roman"/>
         </w:rPr>
       </w:pPr>
-      <w:bookmarkStart w:id="69" w:name="_Toc533785197"/>
+      <w:bookmarkStart w:id="70" w:name="_Toc533785197"/>
       <w:r>
         <w:rPr>
           <w:rFonts w:eastAsia="Georgia" w:cs="Times New Roman"/>
         </w:rPr>
         <w:t>Physical Organization</w:t>
       </w:r>
-      <w:bookmarkEnd w:id="69"/>
+      <w:bookmarkEnd w:id="70"/>
     </w:p>
     <w:p>
       <w:pPr>
@@ -37789,14 +37826,14 @@
           <w:rFonts w:eastAsia="Georgia" w:cs="Times New Roman"/>
         </w:rPr>
       </w:pPr>
-      <w:bookmarkStart w:id="70" w:name="_Toc533785198"/>
+      <w:bookmarkStart w:id="71" w:name="_Toc533785198"/>
       <w:r>
         <w:rPr>
           <w:rFonts w:eastAsia="Georgia" w:cs="Times New Roman"/>
         </w:rPr>
         <w:t>Database Constraints and Triggers</w:t>
       </w:r>
-      <w:bookmarkEnd w:id="70"/>
+      <w:bookmarkEnd w:id="71"/>
     </w:p>
     <w:p>
       <w:pPr>
@@ -37819,14 +37856,14 @@
           <w:rFonts w:eastAsia="Georgia" w:cs="Times New Roman"/>
         </w:rPr>
       </w:pPr>
-      <w:bookmarkStart w:id="71" w:name="_Toc533785199"/>
+      <w:bookmarkStart w:id="72" w:name="_Toc533785199"/>
       <w:r>
         <w:rPr>
           <w:rFonts w:eastAsia="Georgia" w:cs="Times New Roman"/>
         </w:rPr>
         <w:t>Performance Features</w:t>
       </w:r>
-      <w:bookmarkEnd w:id="71"/>
+      <w:bookmarkEnd w:id="72"/>
     </w:p>
     <w:p>
       <w:pPr>
@@ -37842,14 +37879,14 @@
           <w:rFonts w:eastAsia="Georgia" w:cs="Times New Roman"/>
         </w:rPr>
       </w:pPr>
-      <w:bookmarkStart w:id="72" w:name="_Toc533785200"/>
+      <w:bookmarkStart w:id="73" w:name="_Toc533785200"/>
       <w:r>
         <w:rPr>
           <w:rFonts w:eastAsia="Georgia" w:cs="Times New Roman"/>
         </w:rPr>
         <w:t>Security</w:t>
       </w:r>
-      <w:bookmarkEnd w:id="72"/>
+      <w:bookmarkEnd w:id="73"/>
     </w:p>
     <w:p>
       <w:pPr>
@@ -37904,14 +37941,14 @@
           <w:rFonts w:eastAsia="Georgia" w:cs="Times New Roman"/>
         </w:rPr>
       </w:pPr>
-      <w:bookmarkStart w:id="73" w:name="_Toc533785201"/>
+      <w:bookmarkStart w:id="74" w:name="_Toc533785201"/>
       <w:r>
         <w:rPr>
           <w:rFonts w:eastAsia="Georgia" w:cs="Times New Roman"/>
         </w:rPr>
         <w:t>Backup and Recovery</w:t>
       </w:r>
-      <w:bookmarkEnd w:id="73"/>
+      <w:bookmarkEnd w:id="74"/>
     </w:p>
     <w:p>
       <w:pPr>
@@ -37965,7 +38002,7 @@
           <w:color w:val="auto"/>
         </w:rPr>
       </w:pPr>
-      <w:bookmarkStart w:id="74" w:name="_Toc533785202"/>
+      <w:bookmarkStart w:id="75" w:name="_Toc533785202"/>
       <w:r>
         <w:rPr>
           <w:rFonts w:cs="Times New Roman"/>
@@ -37973,7 +38010,7 @@
         </w:rPr>
         <w:t>Software Activity Diagram</w:t>
       </w:r>
-      <w:bookmarkEnd w:id="74"/>
+      <w:bookmarkEnd w:id="75"/>
     </w:p>
     <w:p>
       <w:pPr>
@@ -38007,7 +38044,7 @@
                     <pic:cNvPicPr/>
                   </pic:nvPicPr>
                   <pic:blipFill>
-                    <a:blip r:embed="rId13">
+                    <a:blip r:embed="rId10">
                       <a:extLst>
                         <a:ext uri="{28A0092B-C50C-407E-A947-70E740481C1C}">
                           <a14:useLocalDpi xmlns:a14="http://schemas.microsoft.com/office/drawing/2010/main" val="0"/>
@@ -38041,11 +38078,9 @@
           <w:rFonts w:ascii="Times New Roman" w:hAnsi="Times New Roman" w:cs="Times New Roman"/>
         </w:rPr>
       </w:pPr>
-      <w:bookmarkStart w:id="75" w:name="_Toc533882941"/>
       <w:r>
         <w:t>Software Activity Diagram</w:t>
       </w:r>
-      <w:bookmarkEnd w:id="75"/>
     </w:p>
     <w:p>
       <w:pPr>
@@ -38197,7 +38232,7 @@
       </w:r>
     </w:p>
     <w:sectPr>
-      <w:footerReference w:type="default" r:id="rId14"/>
+      <w:footerReference w:type="default" r:id="rId13"/>
       <w:pgSz w:w="12240" w:h="15840"/>
       <w:pgMar w:top="1440" w:right="1440" w:bottom="1440" w:left="1440" w:header="720" w:footer="720" w:gutter="0"/>
       <w:pgNumType w:start="1"/>
@@ -40617,7 +40652,7 @@
 </file>
 
 <file path=customXml/itemProps1.xml><?xml version="1.0" encoding="utf-8"?>
-<ds:datastoreItem xmlns:ds="http://schemas.openxmlformats.org/officeDocument/2006/customXml" ds:itemID="{CEE387A1-9971-4A38-B9F7-789C49E77B30}">
+<ds:datastoreItem xmlns:ds="http://schemas.openxmlformats.org/officeDocument/2006/customXml" ds:itemID="{5AAF95BE-7BF7-452E-870E-66E5C1C38A27}">
   <ds:schemaRefs>
     <ds:schemaRef ds:uri="http://schemas.openxmlformats.org/officeDocument/2006/bibliography"/>
   </ds:schemaRefs>

</xml_diff>

<commit_message>
added VBA language ref
</commit_message>
<xml_diff>
--- a/Documentation/RDBMS Design Document.docx
+++ b/Documentation/RDBMS Design Document.docx
@@ -6125,8 +6125,6 @@
         <w:fldChar w:fldCharType="end"/>
       </w:r>
       <w:bookmarkStart w:id="0" w:name="_Toc533785139"/>
-      <w:bookmarkStart w:id="1" w:name="_GoBack"/>
-      <w:bookmarkEnd w:id="1"/>
       <w:r>
         <w:rPr>
           <w:rStyle w:val="Heading1Char"/>
@@ -6755,19 +6753,11 @@
         </w:rPr>
         <w:t>Triglycerides...............M</w:t>
       </w:r>
-      <w:proofErr w:type="spellStart"/>
       <w:r>
         <w:rPr>
           <w:rFonts w:ascii="Times New Roman" w:eastAsia="Georgia" w:hAnsi="Times New Roman" w:cs="Times New Roman"/>
         </w:rPr>
-        <w:t>ain</w:t>
-      </w:r>
-      <w:proofErr w:type="spellEnd"/>
-      <w:r>
-        <w:rPr>
-          <w:rFonts w:ascii="Times New Roman" w:eastAsia="Georgia" w:hAnsi="Times New Roman" w:cs="Times New Roman"/>
-        </w:rPr>
-        <w:t xml:space="preserve"> constituents of body fat in humans and other animals, as well as vegetable fat.</w:t>
+        <w:t>ain constituents of body fat in humans and other animals, as well as vegetable fat.</w:t>
       </w:r>
     </w:p>
     <w:p>
@@ -6805,7 +6795,7 @@
         </w:rPr>
         <w:br w:type="page"/>
       </w:r>
-      <w:bookmarkStart w:id="2" w:name="_Toc533785140"/>
+      <w:bookmarkStart w:id="1" w:name="_Toc533785140"/>
       <w:r>
         <w:rPr>
           <w:rStyle w:val="Heading1Char"/>
@@ -6815,7 +6805,7 @@
         <w:lastRenderedPageBreak/>
         <w:t>Revision History</w:t>
       </w:r>
-      <w:bookmarkEnd w:id="2"/>
+      <w:bookmarkEnd w:id="1"/>
     </w:p>
     <w:p>
       <w:pPr>
@@ -8320,12 +8310,12 @@
       <w:pPr>
         <w:pStyle w:val="Caption"/>
       </w:pPr>
+      <w:bookmarkStart w:id="2" w:name="_Toc533786622"/>
       <w:bookmarkStart w:id="3" w:name="_Toc533785141"/>
-      <w:bookmarkStart w:id="4" w:name="_Toc533786622"/>
       <w:r>
         <w:t>Revisions</w:t>
       </w:r>
-      <w:bookmarkEnd w:id="4"/>
+      <w:bookmarkEnd w:id="2"/>
     </w:p>
     <w:p>
       <w:pPr>
@@ -8352,13 +8342,121 @@
           <w:rFonts w:eastAsia="Georgia" w:cs="Times New Roman"/>
         </w:rPr>
       </w:pPr>
-      <w:bookmarkStart w:id="5" w:name="_Toc533785142"/>
+      <w:bookmarkStart w:id="4" w:name="_Toc533785142"/>
       <w:r>
         <w:rPr>
           <w:rFonts w:eastAsia="Georgia" w:cs="Times New Roman"/>
         </w:rPr>
         <w:t>Document Identification</w:t>
       </w:r>
+      <w:bookmarkEnd w:id="4"/>
+    </w:p>
+    <w:p>
+      <w:pPr>
+        <w:rPr>
+          <w:rFonts w:ascii="Times New Roman" w:hAnsi="Times New Roman" w:cs="Times New Roman"/>
+          <w:lang w:val="en-US"/>
+        </w:rPr>
+      </w:pPr>
+      <w:r>
+        <w:rPr>
+          <w:rFonts w:ascii="Times New Roman" w:hAnsi="Times New Roman" w:cs="Times New Roman"/>
+          <w:lang w:val="en-US"/>
+        </w:rPr>
+        <w:t xml:space="preserve">This document serves as the </w:t>
+      </w:r>
+      <w:r>
+        <w:rPr>
+          <w:rFonts w:ascii="Times New Roman" w:hAnsi="Times New Roman" w:cs="Times New Roman"/>
+          <w:lang w:val="en-US"/>
+        </w:rPr>
+        <w:t xml:space="preserve">Relational </w:t>
+      </w:r>
+      <w:r>
+        <w:rPr>
+          <w:rFonts w:ascii="Times New Roman" w:hAnsi="Times New Roman" w:cs="Times New Roman"/>
+          <w:lang w:val="en-US"/>
+        </w:rPr>
+        <w:t>Database</w:t>
+      </w:r>
+      <w:r>
+        <w:rPr>
+          <w:rFonts w:ascii="Times New Roman" w:hAnsi="Times New Roman" w:cs="Times New Roman"/>
+          <w:lang w:val="en-US"/>
+        </w:rPr>
+        <w:t xml:space="preserve"> System</w:t>
+      </w:r>
+      <w:r>
+        <w:rPr>
+          <w:rFonts w:ascii="Times New Roman" w:hAnsi="Times New Roman" w:cs="Times New Roman"/>
+          <w:lang w:val="en-US"/>
+        </w:rPr>
+        <w:t xml:space="preserve"> Design Document (</w:t>
+      </w:r>
+      <w:r>
+        <w:rPr>
+          <w:rFonts w:ascii="Times New Roman" w:hAnsi="Times New Roman" w:cs="Times New Roman"/>
+          <w:lang w:val="en-US"/>
+        </w:rPr>
+        <w:t>RDBMSDD</w:t>
+      </w:r>
+      <w:r>
+        <w:rPr>
+          <w:rFonts w:ascii="Times New Roman" w:hAnsi="Times New Roman" w:cs="Times New Roman"/>
+          <w:lang w:val="en-US"/>
+        </w:rPr>
+        <w:t>)</w:t>
+      </w:r>
+      <w:r>
+        <w:rPr>
+          <w:rFonts w:ascii="Times New Roman" w:hAnsi="Times New Roman" w:cs="Times New Roman"/>
+          <w:lang w:val="en-US"/>
+        </w:rPr>
+        <w:t xml:space="preserve"> </w:t>
+      </w:r>
+      <w:r>
+        <w:rPr>
+          <w:rFonts w:ascii="Times New Roman" w:hAnsi="Times New Roman" w:cs="Times New Roman"/>
+          <w:lang w:val="en-US"/>
+        </w:rPr>
+        <w:t xml:space="preserve">for the </w:t>
+      </w:r>
+      <w:r>
+        <w:rPr>
+          <w:rFonts w:ascii="Times New Roman" w:hAnsi="Times New Roman" w:cs="Times New Roman"/>
+          <w:lang w:val="en-US"/>
+        </w:rPr>
+        <w:t>University of Rhode Island Pharmacy Outreach Program Database System</w:t>
+      </w:r>
+      <w:r>
+        <w:rPr>
+          <w:rFonts w:ascii="Times New Roman" w:hAnsi="Times New Roman" w:cs="Times New Roman"/>
+          <w:lang w:val="en-US"/>
+        </w:rPr>
+        <w:t>.</w:t>
+      </w:r>
+    </w:p>
+    <w:p>
+      <w:pPr>
+        <w:rPr>
+          <w:rFonts w:ascii="Times New Roman" w:hAnsi="Times New Roman" w:cs="Times New Roman"/>
+        </w:rPr>
+      </w:pPr>
+    </w:p>
+    <w:p>
+      <w:pPr>
+        <w:pStyle w:val="Heading2"/>
+        <w:rPr>
+          <w:rFonts w:eastAsia="Georgia" w:cs="Times New Roman"/>
+        </w:rPr>
+      </w:pPr>
+      <w:bookmarkStart w:id="5" w:name="_Toc533785143"/>
+      <w:r>
+        <w:rPr>
+          <w:rFonts w:eastAsia="Georgia" w:cs="Times New Roman"/>
+        </w:rPr>
+        <w:t>Project Overview</w:t>
+      </w:r>
       <w:bookmarkEnd w:id="5"/>
     </w:p>
     <w:p>
@@ -8373,55 +8471,62 @@
           <w:rFonts w:ascii="Times New Roman" w:hAnsi="Times New Roman" w:cs="Times New Roman"/>
           <w:lang w:val="en-US"/>
         </w:rPr>
-        <w:t xml:space="preserve">This document serves as the </w:t>
+        <w:t>The University of Rhode Island Pharmacy Outreach Program needs a</w:t>
       </w:r>
       <w:r>
         <w:rPr>
           <w:rFonts w:ascii="Times New Roman" w:hAnsi="Times New Roman" w:cs="Times New Roman"/>
           <w:lang w:val="en-US"/>
         </w:rPr>
-        <w:t xml:space="preserve">Relational </w:t>
+        <w:t xml:space="preserve"> new</w:t>
       </w:r>
       <w:r>
         <w:rPr>
           <w:rFonts w:ascii="Times New Roman" w:hAnsi="Times New Roman" w:cs="Times New Roman"/>
           <w:lang w:val="en-US"/>
         </w:rPr>
-        <w:t>Database</w:t>
+        <w:t xml:space="preserve"> </w:t>
       </w:r>
       <w:r>
         <w:rPr>
           <w:rFonts w:ascii="Times New Roman" w:hAnsi="Times New Roman" w:cs="Times New Roman"/>
           <w:lang w:val="en-US"/>
         </w:rPr>
-        <w:t xml:space="preserve"> System</w:t>
+        <w:t xml:space="preserve">relational </w:t>
       </w:r>
       <w:r>
         <w:rPr>
           <w:rFonts w:ascii="Times New Roman" w:hAnsi="Times New Roman" w:cs="Times New Roman"/>
           <w:lang w:val="en-US"/>
         </w:rPr>
-        <w:t xml:space="preserve"> Design Document (</w:t>
+        <w:t xml:space="preserve">database </w:t>
       </w:r>
       <w:r>
         <w:rPr>
           <w:rFonts w:ascii="Times New Roman" w:hAnsi="Times New Roman" w:cs="Times New Roman"/>
           <w:lang w:val="en-US"/>
         </w:rPr>
-        <w:t>RDBMSDD</w:t>
+        <w:t xml:space="preserve">system </w:t>
       </w:r>
       <w:r>
         <w:rPr>
           <w:rFonts w:ascii="Times New Roman" w:hAnsi="Times New Roman" w:cs="Times New Roman"/>
           <w:lang w:val="en-US"/>
         </w:rPr>
-        <w:t>)</w:t>
+        <w:t>that will allow the program to conduct comprehensive medication reviews, targeted medication reviews and diabetes education support sessions.  This program provides services at local adult daycare centers and correctional facilities in Providence, RI.  The current</w:t>
       </w:r>
       <w:r>
         <w:rPr>
           <w:rFonts w:ascii="Times New Roman" w:hAnsi="Times New Roman" w:cs="Times New Roman"/>
           <w:lang w:val="en-US"/>
         </w:rPr>
+        <w:t xml:space="preserve"> RDBMS</w:t>
+      </w:r>
+      <w:r>
+        <w:rPr>
+          <w:rFonts w:ascii="Times New Roman" w:hAnsi="Times New Roman" w:cs="Times New Roman"/>
+          <w:lang w:val="en-US"/>
+        </w:rPr>
         <w:t xml:space="preserve"> </w:t>
       </w:r>
       <w:r>
@@ -8429,21 +8534,197 @@
           <w:rFonts w:ascii="Times New Roman" w:hAnsi="Times New Roman" w:cs="Times New Roman"/>
           <w:lang w:val="en-US"/>
         </w:rPr>
-        <w:t xml:space="preserve">for the </w:t>
+        <w:t xml:space="preserve">is </w:t>
       </w:r>
       <w:r>
         <w:rPr>
           <w:rFonts w:ascii="Times New Roman" w:hAnsi="Times New Roman" w:cs="Times New Roman"/>
           <w:lang w:val="en-US"/>
         </w:rPr>
-        <w:t>University of Rhode Island Pharmacy Outreach Program Database System</w:t>
+        <w:t xml:space="preserve">deployed in an Access 2007 database </w:t>
       </w:r>
       <w:r>
         <w:rPr>
           <w:rFonts w:ascii="Times New Roman" w:hAnsi="Times New Roman" w:cs="Times New Roman"/>
           <w:lang w:val="en-US"/>
         </w:rPr>
-        <w:t>.</w:t>
+        <w:t xml:space="preserve">and front-end user system </w:t>
+      </w:r>
+      <w:r>
+        <w:rPr>
+          <w:rFonts w:ascii="Times New Roman" w:hAnsi="Times New Roman" w:cs="Times New Roman"/>
+          <w:lang w:val="en-US"/>
+        </w:rPr>
+        <w:t xml:space="preserve">that is slow to update and does not provide for easy report generation.  The larger problem is with Microsoft Office 365, Access is in the cloud and is a violation of compliance with HIPPA and IRB regulations.  </w:t>
+      </w:r>
+      <w:r>
+        <w:rPr>
+          <w:rFonts w:ascii="Times New Roman" w:hAnsi="Times New Roman" w:cs="Times New Roman"/>
+          <w:lang w:val="en-US"/>
+        </w:rPr>
+        <w:t>The new system will provide</w:t>
+      </w:r>
+      <w:r>
+        <w:rPr>
+          <w:rFonts w:ascii="Times New Roman" w:hAnsi="Times New Roman" w:cs="Times New Roman"/>
+          <w:lang w:val="en-US"/>
+        </w:rPr>
+        <w:t xml:space="preserve"> dependable, secure data storage and retrieval.  </w:t>
+      </w:r>
+      <w:r>
+        <w:rPr>
+          <w:rFonts w:ascii="Times New Roman" w:hAnsi="Times New Roman" w:cs="Times New Roman"/>
+          <w:lang w:val="en-US"/>
+        </w:rPr>
+        <w:t>The new database</w:t>
+      </w:r>
+      <w:r>
+        <w:rPr>
+          <w:rFonts w:ascii="Times New Roman" w:hAnsi="Times New Roman" w:cs="Times New Roman"/>
+          <w:lang w:val="en-US"/>
+        </w:rPr>
+        <w:t xml:space="preserve"> will provide needed services such as </w:t>
+      </w:r>
+      <w:r>
+        <w:rPr>
+          <w:rFonts w:ascii="Times New Roman" w:hAnsi="Times New Roman" w:cs="Times New Roman"/>
+          <w:lang w:val="en-US"/>
+        </w:rPr>
+        <w:t>sav</w:t>
+      </w:r>
+      <w:r>
+        <w:rPr>
+          <w:rFonts w:ascii="Times New Roman" w:hAnsi="Times New Roman" w:cs="Times New Roman"/>
+          <w:lang w:val="en-US"/>
+        </w:rPr>
+        <w:t>ing</w:t>
+      </w:r>
+      <w:r>
+        <w:rPr>
+          <w:rFonts w:ascii="Times New Roman" w:hAnsi="Times New Roman" w:cs="Times New Roman"/>
+          <w:lang w:val="en-US"/>
+        </w:rPr>
+        <w:t xml:space="preserve"> and link</w:t>
+      </w:r>
+      <w:r>
+        <w:rPr>
+          <w:rFonts w:ascii="Times New Roman" w:hAnsi="Times New Roman" w:cs="Times New Roman"/>
+          <w:lang w:val="en-US"/>
+        </w:rPr>
+        <w:t>ing</w:t>
+      </w:r>
+      <w:r>
+        <w:rPr>
+          <w:rFonts w:ascii="Times New Roman" w:hAnsi="Times New Roman" w:cs="Times New Roman"/>
+          <w:lang w:val="en-US"/>
+        </w:rPr>
+        <w:t xml:space="preserve"> successive sessions with the same patients and report</w:t>
+      </w:r>
+      <w:r>
+        <w:rPr>
+          <w:rFonts w:ascii="Times New Roman" w:hAnsi="Times New Roman" w:cs="Times New Roman"/>
+          <w:lang w:val="en-US"/>
+        </w:rPr>
+        <w:t xml:space="preserve"> generation</w:t>
+      </w:r>
+      <w:r>
+        <w:rPr>
+          <w:rFonts w:ascii="Times New Roman" w:hAnsi="Times New Roman" w:cs="Times New Roman"/>
+          <w:lang w:val="en-US"/>
+        </w:rPr>
+        <w:t xml:space="preserve"> for the patients and their health care providers.</w:t>
+      </w:r>
+      <w:r>
+        <w:rPr>
+          <w:rFonts w:ascii="Times New Roman" w:hAnsi="Times New Roman" w:cs="Times New Roman"/>
+          <w:lang w:val="en-US"/>
+        </w:rPr>
+        <w:t xml:space="preserve">  The new system will facilitate efficient data analysis</w:t>
+      </w:r>
+      <w:r>
+        <w:rPr>
+          <w:rFonts w:ascii="Times New Roman" w:hAnsi="Times New Roman" w:cs="Times New Roman"/>
+          <w:lang w:val="en-US"/>
+        </w:rPr>
+        <w:t>.  Additionally, the new system will be maintainable in the long-term.</w:t>
+      </w:r>
+    </w:p>
+    <w:p>
+      <w:pPr>
+        <w:rPr>
+          <w:rFonts w:ascii="Times New Roman" w:hAnsi="Times New Roman" w:cs="Times New Roman"/>
+        </w:rPr>
+      </w:pPr>
+    </w:p>
+    <w:p>
+      <w:pPr>
+        <w:rPr>
+          <w:rFonts w:ascii="Times New Roman" w:hAnsi="Times New Roman" w:cs="Times New Roman"/>
+          <w:lang w:val="en-US"/>
+        </w:rPr>
+      </w:pPr>
+      <w:r>
+        <w:rPr>
+          <w:rFonts w:ascii="Times New Roman" w:hAnsi="Times New Roman" w:cs="Times New Roman"/>
+          <w:lang w:val="en-US"/>
+        </w:rPr>
+        <w:t xml:space="preserve">The Livant Enterprises </w:t>
+      </w:r>
+      <w:r>
+        <w:rPr>
+          <w:rFonts w:ascii="Times New Roman" w:hAnsi="Times New Roman" w:cs="Times New Roman"/>
+          <w:lang w:val="en-US"/>
+        </w:rPr>
+        <w:t xml:space="preserve">relational database management system </w:t>
+      </w:r>
+      <w:r>
+        <w:rPr>
+          <w:rFonts w:ascii="Times New Roman" w:hAnsi="Times New Roman" w:cs="Times New Roman"/>
+          <w:lang w:val="en-US"/>
+        </w:rPr>
+        <w:t>development effort</w:t>
+      </w:r>
+      <w:r>
+        <w:rPr>
+          <w:rFonts w:ascii="Times New Roman" w:hAnsi="Times New Roman" w:cs="Times New Roman"/>
+          <w:lang w:val="en-US"/>
+        </w:rPr>
+        <w:t xml:space="preserve"> was set to</w:t>
+      </w:r>
+      <w:r>
+        <w:rPr>
+          <w:rFonts w:ascii="Times New Roman" w:hAnsi="Times New Roman" w:cs="Times New Roman"/>
+          <w:lang w:val="en-US"/>
+        </w:rPr>
+        <w:t xml:space="preserve"> span approximately 14 weeks.  </w:t>
+      </w:r>
+      <w:r>
+        <w:rPr>
+          <w:rFonts w:ascii="Times New Roman" w:hAnsi="Times New Roman" w:cs="Times New Roman"/>
+          <w:lang w:val="en-US"/>
+        </w:rPr>
+        <w:t xml:space="preserve">The initial data and system requirement collection took 9 weeks and the database design took 3 weeks.  </w:t>
+      </w:r>
+      <w:r>
+        <w:rPr>
+          <w:rFonts w:ascii="Times New Roman" w:hAnsi="Times New Roman" w:cs="Times New Roman"/>
+          <w:lang w:val="en-US"/>
+        </w:rPr>
+        <w:t xml:space="preserve">After the development, the software will be deployed to </w:t>
+      </w:r>
+      <w:r>
+        <w:rPr>
+          <w:rFonts w:ascii="Times New Roman" w:hAnsi="Times New Roman" w:cs="Times New Roman"/>
+          <w:lang w:val="en-US"/>
+        </w:rPr>
+        <w:t xml:space="preserve">Dr. </w:t>
+      </w:r>
+      <w:r>
+        <w:rPr>
+          <w:rFonts w:ascii="Times New Roman" w:hAnsi="Times New Roman" w:cs="Times New Roman"/>
+          <w:lang w:val="en-US"/>
+        </w:rPr>
+        <w:t>Noemi Ramos-DeSimone, Coordinator for the Pharmacy Outreach Program.</w:t>
       </w:r>
     </w:p>
     <w:p>
@@ -8460,305 +8741,14 @@
           <w:rFonts w:eastAsia="Georgia" w:cs="Times New Roman"/>
         </w:rPr>
       </w:pPr>
-      <w:bookmarkStart w:id="6" w:name="_Toc533785143"/>
+      <w:bookmarkStart w:id="6" w:name="_Toc533785144"/>
       <w:r>
         <w:rPr>
           <w:rFonts w:eastAsia="Georgia" w:cs="Times New Roman"/>
         </w:rPr>
-        <w:t>Project Overview</w:t>
+        <w:t>Related Documents</w:t>
       </w:r>
       <w:bookmarkEnd w:id="6"/>
-    </w:p>
-    <w:p>
-      <w:pPr>
-        <w:rPr>
-          <w:rFonts w:ascii="Times New Roman" w:hAnsi="Times New Roman" w:cs="Times New Roman"/>
-          <w:lang w:val="en-US"/>
-        </w:rPr>
-      </w:pPr>
-      <w:r>
-        <w:rPr>
-          <w:rFonts w:ascii="Times New Roman" w:hAnsi="Times New Roman" w:cs="Times New Roman"/>
-          <w:lang w:val="en-US"/>
-        </w:rPr>
-        <w:t>The University of Rhode Island Pharmacy Outreach Program needs a</w:t>
-      </w:r>
-      <w:r>
-        <w:rPr>
-          <w:rFonts w:ascii="Times New Roman" w:hAnsi="Times New Roman" w:cs="Times New Roman"/>
-          <w:lang w:val="en-US"/>
-        </w:rPr>
-        <w:t xml:space="preserve"> new</w:t>
-      </w:r>
-      <w:r>
-        <w:rPr>
-          <w:rFonts w:ascii="Times New Roman" w:hAnsi="Times New Roman" w:cs="Times New Roman"/>
-          <w:lang w:val="en-US"/>
-        </w:rPr>
-        <w:t xml:space="preserve"> </w:t>
-      </w:r>
-      <w:r>
-        <w:rPr>
-          <w:rFonts w:ascii="Times New Roman" w:hAnsi="Times New Roman" w:cs="Times New Roman"/>
-          <w:lang w:val="en-US"/>
-        </w:rPr>
-        <w:t xml:space="preserve">relational </w:t>
-      </w:r>
-      <w:r>
-        <w:rPr>
-          <w:rFonts w:ascii="Times New Roman" w:hAnsi="Times New Roman" w:cs="Times New Roman"/>
-          <w:lang w:val="en-US"/>
-        </w:rPr>
-        <w:t xml:space="preserve">database </w:t>
-      </w:r>
-      <w:r>
-        <w:rPr>
-          <w:rFonts w:ascii="Times New Roman" w:hAnsi="Times New Roman" w:cs="Times New Roman"/>
-          <w:lang w:val="en-US"/>
-        </w:rPr>
-        <w:t xml:space="preserve">system </w:t>
-      </w:r>
-      <w:r>
-        <w:rPr>
-          <w:rFonts w:ascii="Times New Roman" w:hAnsi="Times New Roman" w:cs="Times New Roman"/>
-          <w:lang w:val="en-US"/>
-        </w:rPr>
-        <w:t>that will allow the program to conduct comprehensive medication reviews, targeted medication reviews and diabetes education support sessions.  This program provides services at local adult daycare centers and correctional facilities in Providence, RI.  The current</w:t>
-      </w:r>
-      <w:r>
-        <w:rPr>
-          <w:rFonts w:ascii="Times New Roman" w:hAnsi="Times New Roman" w:cs="Times New Roman"/>
-          <w:lang w:val="en-US"/>
-        </w:rPr>
-        <w:t xml:space="preserve"> RDBMS</w:t>
-      </w:r>
-      <w:r>
-        <w:rPr>
-          <w:rFonts w:ascii="Times New Roman" w:hAnsi="Times New Roman" w:cs="Times New Roman"/>
-          <w:lang w:val="en-US"/>
-        </w:rPr>
-        <w:t xml:space="preserve"> </w:t>
-      </w:r>
-      <w:r>
-        <w:rPr>
-          <w:rFonts w:ascii="Times New Roman" w:hAnsi="Times New Roman" w:cs="Times New Roman"/>
-          <w:lang w:val="en-US"/>
-        </w:rPr>
-        <w:t xml:space="preserve">is </w:t>
-      </w:r>
-      <w:r>
-        <w:rPr>
-          <w:rFonts w:ascii="Times New Roman" w:hAnsi="Times New Roman" w:cs="Times New Roman"/>
-          <w:lang w:val="en-US"/>
-        </w:rPr>
-        <w:t xml:space="preserve">deployed in an Access 2007 database </w:t>
-      </w:r>
-      <w:r>
-        <w:rPr>
-          <w:rFonts w:ascii="Times New Roman" w:hAnsi="Times New Roman" w:cs="Times New Roman"/>
-          <w:lang w:val="en-US"/>
-        </w:rPr>
-        <w:t xml:space="preserve">and front-end user system </w:t>
-      </w:r>
-      <w:r>
-        <w:rPr>
-          <w:rFonts w:ascii="Times New Roman" w:hAnsi="Times New Roman" w:cs="Times New Roman"/>
-          <w:lang w:val="en-US"/>
-        </w:rPr>
-        <w:t xml:space="preserve">that is slow to update and does not provide for easy report generation.  The larger problem is with Microsoft Office 365, Access is in the cloud and is a violation of compliance with HIPPA and IRB regulations.  </w:t>
-      </w:r>
-      <w:r>
-        <w:rPr>
-          <w:rFonts w:ascii="Times New Roman" w:hAnsi="Times New Roman" w:cs="Times New Roman"/>
-          <w:lang w:val="en-US"/>
-        </w:rPr>
-        <w:t>The new system will provide</w:t>
-      </w:r>
-      <w:r>
-        <w:rPr>
-          <w:rFonts w:ascii="Times New Roman" w:hAnsi="Times New Roman" w:cs="Times New Roman"/>
-          <w:lang w:val="en-US"/>
-        </w:rPr>
-        <w:t xml:space="preserve"> dependable, secure data storage and retrieval.  </w:t>
-      </w:r>
-      <w:r>
-        <w:rPr>
-          <w:rFonts w:ascii="Times New Roman" w:hAnsi="Times New Roman" w:cs="Times New Roman"/>
-          <w:lang w:val="en-US"/>
-        </w:rPr>
-        <w:t>The new database</w:t>
-      </w:r>
-      <w:r>
-        <w:rPr>
-          <w:rFonts w:ascii="Times New Roman" w:hAnsi="Times New Roman" w:cs="Times New Roman"/>
-          <w:lang w:val="en-US"/>
-        </w:rPr>
-        <w:t xml:space="preserve"> will provide needed services such as </w:t>
-      </w:r>
-      <w:r>
-        <w:rPr>
-          <w:rFonts w:ascii="Times New Roman" w:hAnsi="Times New Roman" w:cs="Times New Roman"/>
-          <w:lang w:val="en-US"/>
-        </w:rPr>
-        <w:t>sav</w:t>
-      </w:r>
-      <w:r>
-        <w:rPr>
-          <w:rFonts w:ascii="Times New Roman" w:hAnsi="Times New Roman" w:cs="Times New Roman"/>
-          <w:lang w:val="en-US"/>
-        </w:rPr>
-        <w:t>ing</w:t>
-      </w:r>
-      <w:r>
-        <w:rPr>
-          <w:rFonts w:ascii="Times New Roman" w:hAnsi="Times New Roman" w:cs="Times New Roman"/>
-          <w:lang w:val="en-US"/>
-        </w:rPr>
-        <w:t xml:space="preserve"> and link</w:t>
-      </w:r>
-      <w:r>
-        <w:rPr>
-          <w:rFonts w:ascii="Times New Roman" w:hAnsi="Times New Roman" w:cs="Times New Roman"/>
-          <w:lang w:val="en-US"/>
-        </w:rPr>
-        <w:t>ing</w:t>
-      </w:r>
-      <w:r>
-        <w:rPr>
-          <w:rFonts w:ascii="Times New Roman" w:hAnsi="Times New Roman" w:cs="Times New Roman"/>
-          <w:lang w:val="en-US"/>
-        </w:rPr>
-        <w:t xml:space="preserve"> successive sessions with the same patients and report</w:t>
-      </w:r>
-      <w:r>
-        <w:rPr>
-          <w:rFonts w:ascii="Times New Roman" w:hAnsi="Times New Roman" w:cs="Times New Roman"/>
-          <w:lang w:val="en-US"/>
-        </w:rPr>
-        <w:t xml:space="preserve"> generation</w:t>
-      </w:r>
-      <w:r>
-        <w:rPr>
-          <w:rFonts w:ascii="Times New Roman" w:hAnsi="Times New Roman" w:cs="Times New Roman"/>
-          <w:lang w:val="en-US"/>
-        </w:rPr>
-        <w:t xml:space="preserve"> for the patients and their health care providers.</w:t>
-      </w:r>
-      <w:r>
-        <w:rPr>
-          <w:rFonts w:ascii="Times New Roman" w:hAnsi="Times New Roman" w:cs="Times New Roman"/>
-          <w:lang w:val="en-US"/>
-        </w:rPr>
-        <w:t xml:space="preserve">  The new system will facilitate efficient data analysis</w:t>
-      </w:r>
-      <w:r>
-        <w:rPr>
-          <w:rFonts w:ascii="Times New Roman" w:hAnsi="Times New Roman" w:cs="Times New Roman"/>
-          <w:lang w:val="en-US"/>
-        </w:rPr>
-        <w:t>.  Additionally, the new system will be maintainable in the long-term.</w:t>
-      </w:r>
-    </w:p>
-    <w:p>
-      <w:pPr>
-        <w:rPr>
-          <w:rFonts w:ascii="Times New Roman" w:hAnsi="Times New Roman" w:cs="Times New Roman"/>
-        </w:rPr>
-      </w:pPr>
-    </w:p>
-    <w:p>
-      <w:pPr>
-        <w:rPr>
-          <w:rFonts w:ascii="Times New Roman" w:hAnsi="Times New Roman" w:cs="Times New Roman"/>
-          <w:lang w:val="en-US"/>
-        </w:rPr>
-      </w:pPr>
-      <w:r>
-        <w:rPr>
-          <w:rFonts w:ascii="Times New Roman" w:hAnsi="Times New Roman" w:cs="Times New Roman"/>
-          <w:lang w:val="en-US"/>
-        </w:rPr>
-        <w:t xml:space="preserve">The Livant Enterprises </w:t>
-      </w:r>
-      <w:r>
-        <w:rPr>
-          <w:rFonts w:ascii="Times New Roman" w:hAnsi="Times New Roman" w:cs="Times New Roman"/>
-          <w:lang w:val="en-US"/>
-        </w:rPr>
-        <w:t xml:space="preserve">relational database management system </w:t>
-      </w:r>
-      <w:r>
-        <w:rPr>
-          <w:rFonts w:ascii="Times New Roman" w:hAnsi="Times New Roman" w:cs="Times New Roman"/>
-          <w:lang w:val="en-US"/>
-        </w:rPr>
-        <w:t>development effort</w:t>
-      </w:r>
-      <w:r>
-        <w:rPr>
-          <w:rFonts w:ascii="Times New Roman" w:hAnsi="Times New Roman" w:cs="Times New Roman"/>
-          <w:lang w:val="en-US"/>
-        </w:rPr>
-        <w:t xml:space="preserve"> was set to</w:t>
-      </w:r>
-      <w:r>
-        <w:rPr>
-          <w:rFonts w:ascii="Times New Roman" w:hAnsi="Times New Roman" w:cs="Times New Roman"/>
-          <w:lang w:val="en-US"/>
-        </w:rPr>
-        <w:t xml:space="preserve"> span approximately 14 weeks.  </w:t>
-      </w:r>
-      <w:r>
-        <w:rPr>
-          <w:rFonts w:ascii="Times New Roman" w:hAnsi="Times New Roman" w:cs="Times New Roman"/>
-          <w:lang w:val="en-US"/>
-        </w:rPr>
-        <w:t xml:space="preserve">The initial data and system requirement collection took 9 weeks and the database design took 3 weeks.  </w:t>
-      </w:r>
-      <w:r>
-        <w:rPr>
-          <w:rFonts w:ascii="Times New Roman" w:hAnsi="Times New Roman" w:cs="Times New Roman"/>
-          <w:lang w:val="en-US"/>
-        </w:rPr>
-        <w:t xml:space="preserve">After the development, the software will be deployed to </w:t>
-      </w:r>
-      <w:r>
-        <w:rPr>
-          <w:rFonts w:ascii="Times New Roman" w:hAnsi="Times New Roman" w:cs="Times New Roman"/>
-          <w:lang w:val="en-US"/>
-        </w:rPr>
-        <w:t xml:space="preserve">Dr. </w:t>
-      </w:r>
-      <w:r>
-        <w:rPr>
-          <w:rFonts w:ascii="Times New Roman" w:hAnsi="Times New Roman" w:cs="Times New Roman"/>
-          <w:lang w:val="en-US"/>
-        </w:rPr>
-        <w:t>Noemi Ramos-DeSimone, Coordinator for the Pharmacy Outreach Program.</w:t>
-      </w:r>
-    </w:p>
-    <w:p>
-      <w:pPr>
-        <w:rPr>
-          <w:rFonts w:ascii="Times New Roman" w:hAnsi="Times New Roman" w:cs="Times New Roman"/>
-        </w:rPr>
-      </w:pPr>
-    </w:p>
-    <w:p>
-      <w:pPr>
-        <w:pStyle w:val="Heading2"/>
-        <w:rPr>
-          <w:rFonts w:eastAsia="Georgia" w:cs="Times New Roman"/>
-        </w:rPr>
-      </w:pPr>
-      <w:bookmarkStart w:id="7" w:name="_Toc533785144"/>
-      <w:r>
-        <w:rPr>
-          <w:rFonts w:eastAsia="Georgia" w:cs="Times New Roman"/>
-        </w:rPr>
-        <w:t>Related Documents</w:t>
-      </w:r>
-      <w:bookmarkEnd w:id="7"/>
     </w:p>
     <w:p>
       <w:pPr>
@@ -8783,7 +8773,7 @@
           <w:lang w:val="en-US"/>
         </w:rPr>
       </w:pPr>
-      <w:bookmarkStart w:id="8" w:name="_Toc533785145"/>
+      <w:bookmarkStart w:id="7" w:name="_Toc533785145"/>
       <w:r>
         <w:rPr>
           <w:rFonts w:cs="Times New Roman"/>
@@ -8791,7 +8781,7 @@
         </w:rPr>
         <w:t>MySQL</w:t>
       </w:r>
-      <w:bookmarkEnd w:id="8"/>
+      <w:bookmarkEnd w:id="7"/>
     </w:p>
     <w:p>
       <w:pPr>
@@ -8821,39 +8811,7 @@
           <w:rFonts w:ascii="Times New Roman" w:hAnsi="Times New Roman" w:cs="Times New Roman"/>
           <w:lang w:val="en-US"/>
         </w:rPr>
-        <w:t>16 Jul 2018, dev.mysql.com/doc/</w:t>
-      </w:r>
-      <w:proofErr w:type="spellStart"/>
-      <w:r>
-        <w:rPr>
-          <w:rFonts w:ascii="Times New Roman" w:hAnsi="Times New Roman" w:cs="Times New Roman"/>
-          <w:lang w:val="en-US"/>
-        </w:rPr>
-        <w:t>mysql</w:t>
-      </w:r>
-      <w:proofErr w:type="spellEnd"/>
-      <w:r>
-        <w:rPr>
-          <w:rFonts w:ascii="Times New Roman" w:hAnsi="Times New Roman" w:cs="Times New Roman"/>
-          <w:lang w:val="en-US"/>
-        </w:rPr>
-        <w:t>-for-excel/</w:t>
-      </w:r>
-      <w:proofErr w:type="spellStart"/>
-      <w:r>
-        <w:rPr>
-          <w:rFonts w:ascii="Times New Roman" w:hAnsi="Times New Roman" w:cs="Times New Roman"/>
-          <w:lang w:val="en-US"/>
-        </w:rPr>
-        <w:t>en</w:t>
-      </w:r>
-      <w:proofErr w:type="spellEnd"/>
-      <w:r>
-        <w:rPr>
-          <w:rFonts w:ascii="Times New Roman" w:hAnsi="Times New Roman" w:cs="Times New Roman"/>
-          <w:lang w:val="en-US"/>
-        </w:rPr>
-        <w:t>/, Accessed 18 Aug 2018.</w:t>
+        <w:t>16 Jul 2018, dev.mysql.com/doc/mysql-for-excel/en/, Accessed 18 Aug 2018.</w:t>
       </w:r>
     </w:p>
     <w:p>
@@ -8924,39 +8882,7 @@
           <w:rFonts w:ascii="Times New Roman" w:hAnsi="Times New Roman" w:cs="Times New Roman"/>
           <w:lang w:val="en-US"/>
         </w:rPr>
-        <w:t>2018, dev.mysql.com/doc/</w:t>
-      </w:r>
-      <w:proofErr w:type="spellStart"/>
-      <w:r>
-        <w:rPr>
-          <w:rFonts w:ascii="Times New Roman" w:hAnsi="Times New Roman" w:cs="Times New Roman"/>
-          <w:lang w:val="en-US"/>
-        </w:rPr>
-        <w:t>refman</w:t>
-      </w:r>
-      <w:proofErr w:type="spellEnd"/>
-      <w:r>
-        <w:rPr>
-          <w:rFonts w:ascii="Times New Roman" w:hAnsi="Times New Roman" w:cs="Times New Roman"/>
-          <w:lang w:val="en-US"/>
-        </w:rPr>
-        <w:t>/5.7/</w:t>
-      </w:r>
-      <w:proofErr w:type="spellStart"/>
-      <w:r>
-        <w:rPr>
-          <w:rFonts w:ascii="Times New Roman" w:hAnsi="Times New Roman" w:cs="Times New Roman"/>
-          <w:lang w:val="en-US"/>
-        </w:rPr>
-        <w:t>en</w:t>
-      </w:r>
-      <w:proofErr w:type="spellEnd"/>
-      <w:r>
-        <w:rPr>
-          <w:rFonts w:ascii="Times New Roman" w:hAnsi="Times New Roman" w:cs="Times New Roman"/>
-          <w:lang w:val="en-US"/>
-        </w:rPr>
-        <w:t>/mysql-installer-setup.html, Accessed 18 Aug 2018.</w:t>
+        <w:t>2018, dev.mysql.com/doc/refman/5.7/en/mysql-installer-setup.html, Accessed 18 Aug 2018.</w:t>
       </w:r>
     </w:p>
     <w:p>
@@ -9068,43 +8994,7 @@
           <w:bCs/>
           <w:lang w:val="en-US"/>
         </w:rPr>
-        <w:t>2018, microsoft.com/</w:t>
-      </w:r>
-      <w:proofErr w:type="spellStart"/>
-      <w:r>
-        <w:rPr>
-          <w:rFonts w:ascii="Times New Roman" w:hAnsi="Times New Roman" w:cs="Times New Roman"/>
-          <w:bCs/>
-          <w:lang w:val="en-US"/>
-        </w:rPr>
-        <w:t>en</w:t>
-      </w:r>
-      <w:proofErr w:type="spellEnd"/>
-      <w:r>
-        <w:rPr>
-          <w:rFonts w:ascii="Times New Roman" w:hAnsi="Times New Roman" w:cs="Times New Roman"/>
-          <w:bCs/>
-          <w:lang w:val="en-US"/>
-        </w:rPr>
-        <w:t>-us/download/</w:t>
-      </w:r>
-      <w:proofErr w:type="spellStart"/>
-      <w:r>
-        <w:rPr>
-          <w:rFonts w:ascii="Times New Roman" w:hAnsi="Times New Roman" w:cs="Times New Roman"/>
-          <w:bCs/>
-          <w:lang w:val="en-US"/>
-        </w:rPr>
-        <w:t>details.aspx?id</w:t>
-      </w:r>
-      <w:proofErr w:type="spellEnd"/>
-      <w:r>
-        <w:rPr>
-          <w:rFonts w:ascii="Times New Roman" w:hAnsi="Times New Roman" w:cs="Times New Roman"/>
-          <w:bCs/>
-          <w:lang w:val="en-US"/>
-        </w:rPr>
-        <w:t>=48217,</w:t>
+        <w:t>2018, microsoft.com/en-us/download/details.aspx?id=48217,</w:t>
       </w:r>
       <w:r>
         <w:rPr>
@@ -9161,95 +9051,58 @@
           <w:bCs/>
           <w:lang w:val="en-US"/>
         </w:rPr>
-        <w:t xml:space="preserve"> dev.mysql.com/doc/</w:t>
-      </w:r>
-      <w:proofErr w:type="spellStart"/>
-      <w:r>
+        <w:t xml:space="preserve"> dev.mysql.com/doc/mysql-for-excel/en/mysql-for-excel-faq.html, Accessed 28 Aug 2018.</w:t>
+      </w:r>
+    </w:p>
+    <w:p>
+      <w:pPr>
+        <w:rPr>
+          <w:rFonts w:ascii="Times New Roman" w:hAnsi="Times New Roman" w:cs="Times New Roman"/>
+          <w:lang w:val="en-US"/>
+        </w:rPr>
+      </w:pPr>
+    </w:p>
+    <w:p>
+      <w:pPr>
+        <w:pStyle w:val="Heading3"/>
+        <w:rPr>
+          <w:rFonts w:cs="Times New Roman"/>
+          <w:lang w:val="en-US"/>
+        </w:rPr>
+      </w:pPr>
+      <w:bookmarkStart w:id="8" w:name="_Toc533785146"/>
+      <w:r>
+        <w:rPr>
+          <w:rFonts w:cs="Times New Roman"/>
+          <w:lang w:val="en-US"/>
+        </w:rPr>
+        <w:t>VBA</w:t>
+      </w:r>
+      <w:r>
+        <w:rPr>
+          <w:rFonts w:cs="Times New Roman"/>
+          <w:lang w:val="en-US"/>
+        </w:rPr>
+        <w:t xml:space="preserve"> for Excel</w:t>
+      </w:r>
+      <w:bookmarkEnd w:id="8"/>
+    </w:p>
+    <w:p>
+      <w:pPr>
+        <w:ind w:left="720" w:hanging="720"/>
         <w:rPr>
           <w:rFonts w:ascii="Times New Roman" w:hAnsi="Times New Roman" w:cs="Times New Roman"/>
           <w:bCs/>
           <w:lang w:val="en-US"/>
         </w:rPr>
-        <w:t>mysql</w:t>
-      </w:r>
-      <w:proofErr w:type="spellEnd"/>
-      <w:r>
-        <w:rPr>
-          <w:rFonts w:ascii="Times New Roman" w:hAnsi="Times New Roman" w:cs="Times New Roman"/>
-          <w:bCs/>
+      </w:pPr>
+      <w:r>
+        <w:rPr>
+          <w:rFonts w:ascii="Times New Roman" w:hAnsi="Times New Roman" w:cs="Times New Roman"/>
           <w:lang w:val="en-US"/>
         </w:rPr>
-        <w:t>-for-excel/</w:t>
-      </w:r>
-      <w:proofErr w:type="spellStart"/>
-      <w:r>
-        <w:rPr>
-          <w:rFonts w:ascii="Times New Roman" w:hAnsi="Times New Roman" w:cs="Times New Roman"/>
-          <w:bCs/>
-          <w:lang w:val="en-US"/>
-        </w:rPr>
-        <w:t>en</w:t>
-      </w:r>
-      <w:proofErr w:type="spellEnd"/>
-      <w:r>
-        <w:rPr>
-          <w:rFonts w:ascii="Times New Roman" w:hAnsi="Times New Roman" w:cs="Times New Roman"/>
-          <w:bCs/>
-          <w:lang w:val="en-US"/>
-        </w:rPr>
-        <w:t>/mysql-for-excel-faq.html, Accessed 28 Aug 2018.</w:t>
-      </w:r>
-    </w:p>
-    <w:p>
-      <w:pPr>
-        <w:rPr>
-          <w:rFonts w:ascii="Times New Roman" w:hAnsi="Times New Roman" w:cs="Times New Roman"/>
-          <w:lang w:val="en-US"/>
-        </w:rPr>
-      </w:pPr>
-    </w:p>
-    <w:p>
-      <w:pPr>
-        <w:pStyle w:val="Heading3"/>
-        <w:rPr>
-          <w:rFonts w:cs="Times New Roman"/>
-          <w:lang w:val="en-US"/>
-        </w:rPr>
-      </w:pPr>
-      <w:bookmarkStart w:id="9" w:name="_Toc533785146"/>
-      <w:r>
-        <w:rPr>
-          <w:rFonts w:cs="Times New Roman"/>
-          <w:lang w:val="en-US"/>
-        </w:rPr>
-        <w:t>VBA</w:t>
-      </w:r>
-      <w:r>
-        <w:rPr>
-          <w:rFonts w:cs="Times New Roman"/>
-          <w:lang w:val="en-US"/>
-        </w:rPr>
-        <w:t xml:space="preserve"> for Excel</w:t>
-      </w:r>
-      <w:bookmarkEnd w:id="9"/>
-    </w:p>
-    <w:p>
-      <w:pPr>
-        <w:ind w:left="720" w:hanging="720"/>
-        <w:rPr>
-          <w:rFonts w:ascii="Times New Roman" w:hAnsi="Times New Roman" w:cs="Times New Roman"/>
-          <w:bCs/>
-          <w:lang w:val="en-US"/>
-        </w:rPr>
-      </w:pPr>
-      <w:r>
-        <w:rPr>
-          <w:rFonts w:ascii="Times New Roman" w:hAnsi="Times New Roman" w:cs="Times New Roman"/>
-          <w:lang w:val="en-US"/>
-        </w:rPr>
         <w:t>"Excel VBA." </w:t>
       </w:r>
-      <w:proofErr w:type="spellStart"/>
       <w:r>
         <w:rPr>
           <w:rFonts w:ascii="Times New Roman" w:hAnsi="Times New Roman" w:cs="Times New Roman"/>
@@ -9257,17 +9110,7 @@
           <w:iCs/>
           <w:lang w:val="en-US"/>
         </w:rPr>
-        <w:t>Wikibooks</w:t>
-      </w:r>
-      <w:proofErr w:type="spellEnd"/>
-      <w:r>
-        <w:rPr>
-          <w:rFonts w:ascii="Times New Roman" w:hAnsi="Times New Roman" w:cs="Times New Roman"/>
-          <w:i/>
-          <w:iCs/>
-          <w:lang w:val="en-US"/>
-        </w:rPr>
-        <w:t>, The Free Textbook Project</w:t>
+        <w:t>Wikibooks, The Free Textbook Project</w:t>
       </w:r>
       <w:r>
         <w:rPr>
@@ -9453,38 +9296,56 @@
           <w:rFonts w:ascii="Times New Roman" w:hAnsi="Times New Roman" w:cs="Times New Roman"/>
           <w:bCs/>
         </w:rPr>
-        <w:t>, 29 Aug. 2018, excelmacromastery.com/</w:t>
-      </w:r>
-      <w:proofErr w:type="spellStart"/>
+        <w:t>, 29 Aug. 2018, excelmacromastery.com/vba-class-modules/</w:t>
+      </w:r>
       <w:r>
         <w:rPr>
           <w:rFonts w:ascii="Times New Roman" w:hAnsi="Times New Roman" w:cs="Times New Roman"/>
           <w:bCs/>
         </w:rPr>
-        <w:t>vba</w:t>
-      </w:r>
-      <w:proofErr w:type="spellEnd"/>
+        <w:t>, Accessed 9 Nov 2018</w:t>
+      </w:r>
       <w:r>
         <w:rPr>
           <w:rFonts w:ascii="Times New Roman" w:hAnsi="Times New Roman" w:cs="Times New Roman"/>
           <w:bCs/>
         </w:rPr>
-        <w:t>-class-modules/</w:t>
-      </w:r>
-      <w:r>
+        <w:t>.</w:t>
+      </w:r>
+    </w:p>
+    <w:p>
+      <w:pPr>
+        <w:ind w:left="720" w:hanging="720"/>
         <w:rPr>
           <w:rFonts w:ascii="Times New Roman" w:hAnsi="Times New Roman" w:cs="Times New Roman"/>
           <w:bCs/>
         </w:rPr>
-        <w:t>, Accessed 9 Nov 2018</w:t>
-      </w:r>
+      </w:pPr>
       <w:r>
         <w:rPr>
           <w:rFonts w:ascii="Times New Roman" w:hAnsi="Times New Roman" w:cs="Times New Roman"/>
           <w:bCs/>
         </w:rPr>
-        <w:t>.</w:t>
-      </w:r>
+        <w:t>Satola, Brian. “List of Common VBA Runtime Error Codes.” </w:t>
+      </w:r>
+      <w:r>
+        <w:rPr>
+          <w:rFonts w:ascii="Times New Roman" w:hAnsi="Times New Roman" w:cs="Times New Roman"/>
+          <w:bCs/>
+          <w:i/>
+          <w:iCs/>
+        </w:rPr>
+        <w:t>ChE Junkie</w:t>
+      </w:r>
+      <w:r>
+        <w:rPr>
+          <w:rFonts w:ascii="Times New Roman" w:hAnsi="Times New Roman" w:cs="Times New Roman"/>
+          <w:bCs/>
+        </w:rPr>
+        <w:t>, Brian Satola, 30 Nov. 2017, chejunkie.com/knowledge-base/common-runtime-error-codes-vba/.</w:t>
+      </w:r>
+      <w:bookmarkStart w:id="9" w:name="_GoBack"/>
+      <w:bookmarkEnd w:id="9"/>
     </w:p>
     <w:p>
       <w:pPr>
@@ -9709,27 +9570,13 @@
         <w:rPr>
           <w:rFonts w:ascii="Times New Roman" w:hAnsi="Times New Roman" w:cs="Times New Roman"/>
         </w:rPr>
-        <w:t xml:space="preserve">Private Sub </w:t>
-      </w:r>
-      <w:proofErr w:type="spellStart"/>
-      <w:r>
-        <w:rPr>
-          <w:rFonts w:ascii="Times New Roman" w:hAnsi="Times New Roman" w:cs="Times New Roman"/>
-        </w:rPr>
-        <w:t>UserForm_</w:t>
-      </w:r>
-      <w:r>
-        <w:rPr>
-          <w:rFonts w:ascii="Times New Roman" w:hAnsi="Times New Roman" w:cs="Times New Roman"/>
-        </w:rPr>
-        <w:t>Initialize</w:t>
-      </w:r>
-      <w:proofErr w:type="spellEnd"/>
-      <w:r>
-        <w:rPr>
-          <w:rFonts w:ascii="Times New Roman" w:hAnsi="Times New Roman" w:cs="Times New Roman"/>
-        </w:rPr>
-        <w:t xml:space="preserve"> (</w:t>
+        <w:t>Private Sub UserForm_</w:t>
+      </w:r>
+      <w:r>
+        <w:rPr>
+          <w:rFonts w:ascii="Times New Roman" w:hAnsi="Times New Roman" w:cs="Times New Roman"/>
+        </w:rPr>
+        <w:t>Initialize (</w:t>
       </w:r>
       <w:r>
         <w:rPr>
@@ -9771,21 +9618,7 @@
         <w:rPr>
           <w:rFonts w:ascii="Times New Roman" w:hAnsi="Times New Roman" w:cs="Times New Roman"/>
         </w:rPr>
-        <w:t xml:space="preserve">e. </w:t>
-      </w:r>
-      <w:proofErr w:type="spellStart"/>
-      <w:r>
-        <w:rPr>
-          <w:rFonts w:ascii="Times New Roman" w:hAnsi="Times New Roman" w:cs="Times New Roman"/>
-        </w:rPr>
-        <w:t>cboGender</w:t>
-      </w:r>
-      <w:proofErr w:type="spellEnd"/>
-      <w:r>
-        <w:rPr>
-          <w:rFonts w:ascii="Times New Roman" w:hAnsi="Times New Roman" w:cs="Times New Roman"/>
-        </w:rPr>
-        <w:t xml:space="preserve"> are initialized. </w:t>
+        <w:t xml:space="preserve">e. cboGender are initialized. </w:t>
       </w:r>
       <w:r>
         <w:rPr>
@@ -10543,12 +10376,12 @@
         <w:pStyle w:val="Caption"/>
         <w:keepNext/>
       </w:pPr>
-      <w:bookmarkStart w:id="17" w:name="_Toc533785152"/>
-      <w:bookmarkStart w:id="18" w:name="_Toc533786625"/>
+      <w:bookmarkStart w:id="17" w:name="_Toc533786625"/>
+      <w:bookmarkStart w:id="18" w:name="_Toc533785152"/>
       <w:r>
         <w:t>System Activity Diagram</w:t>
       </w:r>
-      <w:bookmarkEnd w:id="18"/>
+      <w:bookmarkEnd w:id="17"/>
       <w:r>
         <w:t xml:space="preserve"> </w:t>
       </w:r>
@@ -10582,7 +10415,7 @@
         </w:rPr>
         <w:t>Description</w:t>
       </w:r>
-      <w:bookmarkEnd w:id="17"/>
+      <w:bookmarkEnd w:id="18"/>
     </w:p>
     <w:p>
       <w:pPr>
@@ -12733,21 +12566,7 @@
               <w:rPr>
                 <w:rFonts w:ascii="Times New Roman" w:eastAsia="Times New Roman" w:hAnsi="Times New Roman" w:cs="Times New Roman"/>
               </w:rPr>
-              <w:t xml:space="preserve">Native Hawaiian or </w:t>
-            </w:r>
-            <w:proofErr w:type="gramStart"/>
-            <w:r>
-              <w:rPr>
-                <w:rFonts w:ascii="Times New Roman" w:eastAsia="Times New Roman" w:hAnsi="Times New Roman" w:cs="Times New Roman"/>
-              </w:rPr>
-              <w:t>Other</w:t>
-            </w:r>
-            <w:proofErr w:type="gramEnd"/>
-            <w:r>
-              <w:rPr>
-                <w:rFonts w:ascii="Times New Roman" w:eastAsia="Times New Roman" w:hAnsi="Times New Roman" w:cs="Times New Roman"/>
-              </w:rPr>
-              <w:t xml:space="preserve"> Pacific Islander</w:t>
+              <w:t>Native Hawaiian or Other Pacific Islander</w:t>
             </w:r>
           </w:p>
         </w:tc>
@@ -13225,7 +13044,6 @@
           <w:rFonts w:cs="Times New Roman"/>
           <w:color w:val="auto"/>
         </w:rPr>
-        <w:lastRenderedPageBreak/>
         <w:t>(24) Chronic Health Conditions (CB)</w:t>
       </w:r>
     </w:p>
@@ -13288,6 +13106,7 @@
               <w:rPr>
                 <w:rFonts w:ascii="Times New Roman" w:hAnsi="Times New Roman" w:cs="Times New Roman"/>
               </w:rPr>
+              <w:lastRenderedPageBreak/>
               <w:t>Diabetes</w:t>
             </w:r>
           </w:p>
@@ -14268,47 +14087,47 @@
               <w:rPr>
                 <w:rFonts w:ascii="Times New Roman" w:hAnsi="Times New Roman" w:cs="Times New Roman"/>
               </w:rPr>
+              <w:t>Beta Blockers</w:t>
+            </w:r>
+          </w:p>
+        </w:tc>
+      </w:tr>
+      <w:tr>
+        <w:tc>
+          <w:tcPr>
+            <w:tcW w:w="4675" w:type="dxa"/>
+          </w:tcPr>
+          <w:p>
+            <w:pPr>
+              <w:rPr>
+                <w:rFonts w:ascii="Times New Roman" w:hAnsi="Times New Roman" w:cs="Times New Roman"/>
+              </w:rPr>
+            </w:pPr>
+            <w:r>
+              <w:rPr>
+                <w:rFonts w:ascii="Times New Roman" w:hAnsi="Times New Roman" w:cs="Times New Roman"/>
+              </w:rPr>
+              <w:t>Bisphosphonates</w:t>
+            </w:r>
+          </w:p>
+        </w:tc>
+      </w:tr>
+      <w:tr>
+        <w:tc>
+          <w:tcPr>
+            <w:tcW w:w="4675" w:type="dxa"/>
+          </w:tcPr>
+          <w:p>
+            <w:pPr>
+              <w:rPr>
+                <w:rFonts w:ascii="Times New Roman" w:hAnsi="Times New Roman" w:cs="Times New Roman"/>
+              </w:rPr>
+            </w:pPr>
+            <w:r>
+              <w:rPr>
+                <w:rFonts w:ascii="Times New Roman" w:hAnsi="Times New Roman" w:cs="Times New Roman"/>
+              </w:rPr>
               <w:lastRenderedPageBreak/>
-              <w:t>Beta Blockers</w:t>
-            </w:r>
-          </w:p>
-        </w:tc>
-      </w:tr>
-      <w:tr>
-        <w:tc>
-          <w:tcPr>
-            <w:tcW w:w="4675" w:type="dxa"/>
-          </w:tcPr>
-          <w:p>
-            <w:pPr>
-              <w:rPr>
-                <w:rFonts w:ascii="Times New Roman" w:hAnsi="Times New Roman" w:cs="Times New Roman"/>
-              </w:rPr>
-            </w:pPr>
-            <w:r>
-              <w:rPr>
-                <w:rFonts w:ascii="Times New Roman" w:hAnsi="Times New Roman" w:cs="Times New Roman"/>
-              </w:rPr>
-              <w:t>Bisphosphonates</w:t>
-            </w:r>
-          </w:p>
-        </w:tc>
-      </w:tr>
-      <w:tr>
-        <w:tc>
-          <w:tcPr>
-            <w:tcW w:w="4675" w:type="dxa"/>
-          </w:tcPr>
-          <w:p>
-            <w:pPr>
-              <w:rPr>
-                <w:rFonts w:ascii="Times New Roman" w:hAnsi="Times New Roman" w:cs="Times New Roman"/>
-              </w:rPr>
-            </w:pPr>
-            <w:r>
-              <w:rPr>
-                <w:rFonts w:ascii="Times New Roman" w:hAnsi="Times New Roman" w:cs="Times New Roman"/>
-              </w:rPr>
               <w:t>Bronchodilators</w:t>
             </w:r>
           </w:p>
@@ -16001,7 +15820,6 @@
               <w:rPr>
                 <w:rFonts w:ascii="Times New Roman" w:eastAsia="Times New Roman" w:hAnsi="Times New Roman" w:cs="Times New Roman"/>
               </w:rPr>
-              <w:lastRenderedPageBreak/>
               <w:t>10 units</w:t>
             </w:r>
           </w:p>
@@ -16132,6 +15950,7 @@
               <w:rPr>
                 <w:rFonts w:ascii="Times New Roman" w:eastAsia="Times New Roman" w:hAnsi="Times New Roman" w:cs="Times New Roman"/>
               </w:rPr>
+              <w:lastRenderedPageBreak/>
               <w:t>2 puffs</w:t>
             </w:r>
           </w:p>
@@ -18440,7 +18259,6 @@
               <w:rPr>
                 <w:rFonts w:ascii="Times New Roman" w:eastAsia="Times New Roman" w:hAnsi="Times New Roman" w:cs="Times New Roman"/>
               </w:rPr>
-              <w:lastRenderedPageBreak/>
               <w:t>at bedtime</w:t>
             </w:r>
           </w:p>
@@ -18498,6 +18316,7 @@
           <w:rFonts w:cs="Times New Roman"/>
           <w:color w:val="auto"/>
         </w:rPr>
+        <w:lastRenderedPageBreak/>
         <w:t>(33) Indication</w:t>
       </w:r>
     </w:p>
@@ -20873,7 +20692,6 @@
               <w:rPr>
                 <w:rFonts w:ascii="Times New Roman" w:eastAsia="Times New Roman" w:hAnsi="Times New Roman" w:cs="Times New Roman"/>
               </w:rPr>
-              <w:lastRenderedPageBreak/>
               <w:t>Edema</w:t>
             </w:r>
           </w:p>
@@ -21199,6 +21017,7 @@
               <w:rPr>
                 <w:rFonts w:ascii="Times New Roman" w:eastAsia="Times New Roman" w:hAnsi="Times New Roman" w:cs="Times New Roman"/>
               </w:rPr>
+              <w:lastRenderedPageBreak/>
               <w:t>Gastroparesis</w:t>
             </w:r>
           </w:p>
@@ -23409,7 +23228,6 @@
               <w:rPr>
                 <w:rFonts w:ascii="Times New Roman" w:eastAsia="Times New Roman" w:hAnsi="Times New Roman" w:cs="Times New Roman"/>
               </w:rPr>
-              <w:lastRenderedPageBreak/>
               <w:t>Osteoarthritis</w:t>
             </w:r>
           </w:p>
@@ -23802,6 +23620,7 @@
               <w:rPr>
                 <w:rFonts w:ascii="Times New Roman" w:eastAsia="Times New Roman" w:hAnsi="Times New Roman" w:cs="Times New Roman"/>
               </w:rPr>
+              <w:lastRenderedPageBreak/>
               <w:t>Peripheral Edema</w:t>
             </w:r>
           </w:p>
@@ -25939,7 +25758,6 @@
               <w:rPr>
                 <w:rFonts w:ascii="Times New Roman" w:eastAsia="Times New Roman" w:hAnsi="Times New Roman" w:cs="Times New Roman"/>
               </w:rPr>
-              <w:lastRenderedPageBreak/>
               <w:t>UTI prophylaxis</w:t>
             </w:r>
           </w:p>
@@ -26259,6 +26077,7 @@
           <w:rFonts w:cs="Times New Roman"/>
           <w:color w:val="auto"/>
         </w:rPr>
+        <w:lastRenderedPageBreak/>
         <w:t>(34) How long taking?</w:t>
       </w:r>
     </w:p>
@@ -27457,7 +27276,6 @@
               <w:rPr>
                 <w:rFonts w:ascii="Times New Roman" w:eastAsia="Times New Roman" w:hAnsi="Times New Roman" w:cs="Times New Roman"/>
               </w:rPr>
-              <w:lastRenderedPageBreak/>
               <w:t>D3 Lifestyle modifications</w:t>
             </w:r>
           </w:p>
@@ -27713,6 +27531,7 @@
               <w:rPr>
                 <w:rFonts w:ascii="Times New Roman" w:hAnsi="Times New Roman" w:cs="Times New Roman"/>
               </w:rPr>
+              <w:lastRenderedPageBreak/>
               <w:t>Provided drug education</w:t>
             </w:r>
           </w:p>
@@ -28335,7 +28154,6 @@
               <w:rPr>
                 <w:rFonts w:ascii="Times New Roman" w:hAnsi="Times New Roman" w:cs="Times New Roman"/>
               </w:rPr>
-              <w:lastRenderedPageBreak/>
               <w:t>Zoster Recombinant</w:t>
             </w:r>
           </w:p>
@@ -28498,6 +28316,7 @@
           <w:rFonts w:cs="Times New Roman"/>
           <w:color w:val="auto"/>
         </w:rPr>
+        <w:lastRenderedPageBreak/>
         <w:t>(46) Vaccine Recommendations</w:t>
       </w:r>
     </w:p>
@@ -31080,7 +30899,6 @@
           <w:rFonts w:cs="Times New Roman"/>
           <w:color w:val="auto"/>
         </w:rPr>
-        <w:lastRenderedPageBreak/>
         <w:t>(10) Number of Pharmacies</w:t>
       </w:r>
     </w:p>
@@ -31308,6 +31126,7 @@
               <w:rPr>
                 <w:rFonts w:ascii="Times New Roman" w:eastAsia="Times New Roman" w:hAnsi="Times New Roman" w:cs="Times New Roman"/>
               </w:rPr>
+              <w:lastRenderedPageBreak/>
               <w:t>3+</w:t>
             </w:r>
           </w:p>
@@ -32238,7 +32057,6 @@
                 <w:rFonts w:ascii="Times New Roman" w:hAnsi="Times New Roman" w:cs="Times New Roman"/>
                 <w:b/>
               </w:rPr>
-              <w:lastRenderedPageBreak/>
               <w:t>Excellent</w:t>
             </w:r>
           </w:p>
@@ -33397,7 +33215,6 @@
               <w:rPr>
                 <w:rFonts w:ascii="Times New Roman" w:hAnsi="Times New Roman" w:cs="Times New Roman"/>
               </w:rPr>
-              <w:lastRenderedPageBreak/>
               <w:t>0</w:t>
             </w:r>
           </w:p>
@@ -34067,8 +33884,8 @@
         </w:rPr>
       </w:pPr>
       <w:bookmarkStart w:id="40" w:name="_Logical_Organization_of"/>
-      <w:bookmarkStart w:id="41" w:name="Organization"/>
-      <w:bookmarkStart w:id="42" w:name="_Toc533785172"/>
+      <w:bookmarkStart w:id="41" w:name="_Toc533785172"/>
+      <w:bookmarkStart w:id="42" w:name="Organization"/>
       <w:bookmarkEnd w:id="40"/>
       <w:r>
         <w:rPr>
@@ -34076,9 +33893,9 @@
         </w:rPr>
         <w:t>Logical Organization of Data</w:t>
       </w:r>
-      <w:bookmarkEnd w:id="42"/>
-    </w:p>
-    <w:bookmarkEnd w:id="41"/>
+      <w:bookmarkEnd w:id="41"/>
+    </w:p>
+    <w:bookmarkEnd w:id="42"/>
     <w:p>
       <w:pPr>
         <w:rPr>
@@ -34133,16 +33950,8 @@
         <w:rPr>
           <w:rFonts w:ascii="Times New Roman" w:hAnsi="Times New Roman" w:cs="Times New Roman"/>
         </w:rPr>
-        <w:t xml:space="preserve">Session </w:t>
-      </w:r>
-      <w:proofErr w:type="spellStart"/>
-      <w:r>
-        <w:rPr>
-          <w:rFonts w:ascii="Times New Roman" w:hAnsi="Times New Roman" w:cs="Times New Roman"/>
-        </w:rPr>
-        <w:t>Rph</w:t>
-      </w:r>
-      <w:proofErr w:type="spellEnd"/>
+        <w:t>Session Rph</w:t>
+      </w:r>
     </w:p>
     <w:p>
       <w:pPr>
@@ -34251,7 +34060,6 @@
         <w:rPr>
           <w:rFonts w:ascii="Times New Roman" w:hAnsi="Times New Roman" w:cs="Times New Roman"/>
         </w:rPr>
-        <w:lastRenderedPageBreak/>
         <w:t>Facility</w:t>
       </w:r>
     </w:p>
@@ -34319,6 +34127,7 @@
         <w:rPr>
           <w:rFonts w:ascii="Times New Roman" w:hAnsi="Times New Roman" w:cs="Times New Roman"/>
         </w:rPr>
+        <w:lastRenderedPageBreak/>
         <w:t>Patient Age</w:t>
       </w:r>
     </w:p>
@@ -34849,7 +34658,6 @@
         <w:rPr>
           <w:rFonts w:ascii="Times New Roman" w:hAnsi="Times New Roman" w:cs="Times New Roman"/>
         </w:rPr>
-        <w:lastRenderedPageBreak/>
         <w:t>Comments</w:t>
       </w:r>
     </w:p>
@@ -34917,6 +34725,7 @@
         </w:numPr>
       </w:pPr>
       <w:r>
+        <w:lastRenderedPageBreak/>
         <w:t>Medication management</w:t>
       </w:r>
     </w:p>
@@ -35407,7 +35216,6 @@
         <w:rPr>
           <w:rFonts w:ascii="Times New Roman" w:hAnsi="Times New Roman" w:cs="Times New Roman"/>
         </w:rPr>
-        <w:lastRenderedPageBreak/>
         <w:t>Strength</w:t>
       </w:r>
     </w:p>
@@ -35475,6 +35283,7 @@
           <w:rFonts w:cs="Times New Roman"/>
           <w:color w:val="auto"/>
         </w:rPr>
+        <w:lastRenderedPageBreak/>
         <w:t>Med Review – TMR / also used in CMR</w:t>
       </w:r>
       <w:bookmarkEnd w:id="53"/>
@@ -36526,21 +36335,7 @@
         <w:rPr>
           <w:rFonts w:cs="Times New Roman"/>
         </w:rPr>
-        <w:t xml:space="preserve">Data Usage – Data Movement and </w:t>
-      </w:r>
-      <w:proofErr w:type="gramStart"/>
-      <w:r>
-        <w:rPr>
-          <w:rFonts w:cs="Times New Roman"/>
-        </w:rPr>
-        <w:t>ETL ?</w:t>
-      </w:r>
-      <w:proofErr w:type="gramEnd"/>
-      <w:r>
-        <w:rPr>
-          <w:rFonts w:cs="Times New Roman"/>
-        </w:rPr>
-        <w:t xml:space="preserve"> </w:t>
+        <w:t xml:space="preserve">Data Usage – Data Movement and ETL ? </w:t>
       </w:r>
       <w:r>
         <w:rPr>
@@ -37660,23 +37455,7 @@
           <w:rFonts w:ascii="Times New Roman" w:eastAsiaTheme="minorHAnsi" w:hAnsi="Times New Roman" w:cs="Times New Roman"/>
           <w:lang w:val="en-US"/>
         </w:rPr>
-        <w:t xml:space="preserve">This section describes the physical model of the Livant Enterprises database.  The physical model is described in terms of the database tables and data dictionary, the physical organization, database constraints and triggers, performance features, database security, and backup and recovery.  </w:t>
-      </w:r>
-      <w:proofErr w:type="spellStart"/>
-      <w:r>
-        <w:rPr>
-          <w:rFonts w:ascii="Times New Roman" w:eastAsiaTheme="minorHAnsi" w:hAnsi="Times New Roman" w:cs="Times New Roman"/>
-          <w:lang w:val="en-US"/>
-        </w:rPr>
-        <w:t>MySql</w:t>
-      </w:r>
-      <w:proofErr w:type="spellEnd"/>
-      <w:r>
-        <w:rPr>
-          <w:rFonts w:ascii="Times New Roman" w:eastAsiaTheme="minorHAnsi" w:hAnsi="Times New Roman" w:cs="Times New Roman"/>
-          <w:lang w:val="en-US"/>
-        </w:rPr>
-        <w:t xml:space="preserve"> v… date release # is used to support database design activity.  Some of these physical attributes of the database result from activities which occur later in the database implementation activity and are noted as TBD within this section.  The information within this section is not intended to replace the Designer repository, but rather to briefly summarize the information within the repository.</w:t>
+        <w:t>This section describes the physical model of the Livant Enterprises database.  The physical model is described in terms of the database tables and data dictionary, the physical organization, database constraints and triggers, performance features, database security, and backup and recovery.  MySql v… date release # is used to support database design activity.  Some of these physical attributes of the database result from activities which occur later in the database implementation activity and are noted as TBD within this section.  The information within this section is not intended to replace the Designer repository, but rather to briefly summarize the information within the repository.</w:t>
       </w:r>
     </w:p>
     <w:p>
@@ -39993,7 +39772,6 @@
   <w:style w:type="character" w:default="1" w:styleId="DefaultParagraphFont">
     <w:name w:val="Default Paragraph Font"/>
     <w:uiPriority w:val="1"/>
-    <w:semiHidden/>
     <w:unhideWhenUsed/>
   </w:style>
   <w:style w:type="table" w:default="1" w:styleId="TableNormal">
@@ -40652,7 +40430,7 @@
 </file>
 
 <file path=customXml/itemProps1.xml><?xml version="1.0" encoding="utf-8"?>
-<ds:datastoreItem xmlns:ds="http://schemas.openxmlformats.org/officeDocument/2006/customXml" ds:itemID="{5AAF95BE-7BF7-452E-870E-66E5C1C38A27}">
+<ds:datastoreItem xmlns:ds="http://schemas.openxmlformats.org/officeDocument/2006/customXml" ds:itemID="{07373C5C-108F-4B1D-9AF8-A9D1DF88CC69}">
   <ds:schemaRefs>
     <ds:schemaRef ds:uri="http://schemas.openxmlformats.org/officeDocument/2006/bibliography"/>
   </ds:schemaRefs>

</xml_diff>